<commit_message>
core: work on post walk form
</commit_message>
<xml_diff>
--- a/docsCDA/Diagrammes_et_Words/DossierProjet_CDA.docx
+++ b/docsCDA/Diagrammes_et_Words/DossierProjet_CDA.docx
@@ -8,7 +8,7 @@
           <w:docPartGallery w:val="Cover Pages"/>
           <w:docPartUnique w:val="true"/>
         </w:docPartObj>
-        <w:id w:val="1735652711"/>
+        <w:id w:val="1022233450"/>
       </w:sdtPr>
       <w:sdtContent>
         <w:p>
@@ -11038,7 +11038,7 @@
           <w:tab w:val="clear" w:pos="708"/>
           <w:tab w:val="left" w:pos="0" w:leader="none"/>
         </w:tabs>
-        <w:spacing w:beforeAutospacing="1" w:afterAutospacing="1"/>
+        <w:spacing w:beforeAutospacing="1" w:after="0"/>
         <w:ind w:left="720" w:hanging="283"/>
         <w:rPr/>
       </w:pPr>
@@ -11081,43 +11081,7 @@
           <w:iCs w:val="false"/>
           <w:lang w:eastAsia="fr-FR"/>
         </w:rPr>
-        <w:t xml:space="preserve"> les annonces </w:t>
-      </w:r>
-      <w:r>
-        <w:rPr>
-          <w:rFonts w:eastAsia="Times New Roman" w:cs="Calibri" w:cstheme="minorHAnsi"/>
-          <w:i w:val="false"/>
-          <w:iCs w:val="false"/>
-          <w:lang w:eastAsia="fr-FR"/>
-        </w:rPr>
-        <w:t>sans pouvoir en consulter le détails et</w:t>
-      </w:r>
-      <w:r>
-        <w:rPr>
-          <w:rFonts w:eastAsia="Times New Roman" w:cs="Calibri" w:cstheme="minorHAnsi"/>
-          <w:i w:val="false"/>
-          <w:iCs w:val="false"/>
-          <w:lang w:eastAsia="fr-FR"/>
-        </w:rPr>
-        <w:t xml:space="preserve"> </w:t>
-      </w:r>
-      <w:r>
-        <w:rPr>
-          <w:rFonts w:eastAsia="Times New Roman" w:cs="Calibri" w:cstheme="minorHAnsi"/>
-          <w:i w:val="false"/>
-          <w:iCs w:val="false"/>
-          <w:lang w:eastAsia="fr-FR"/>
-        </w:rPr>
-        <w:t>peut se créer un compte</w:t>
-      </w:r>
-      <w:r>
-        <w:rPr>
-          <w:rFonts w:eastAsia="Times New Roman" w:cs="Calibri" w:cstheme="minorHAnsi"/>
-          <w:i w:val="false"/>
-          <w:iCs w:val="false"/>
-          <w:lang w:eastAsia="fr-FR"/>
-        </w:rPr>
-        <w:t>.</w:t>
+        <w:t xml:space="preserve"> les annonces sans pouvoir en consulter le détails et peut se créer un compte.</w:t>
       </w:r>
     </w:p>
     <w:p>
@@ -11131,7 +11095,7 @@
           <w:tab w:val="clear" w:pos="708"/>
           <w:tab w:val="left" w:pos="0" w:leader="none"/>
         </w:tabs>
-        <w:spacing w:beforeAutospacing="1" w:afterAutospacing="1"/>
+        <w:spacing w:before="0" w:afterAutospacing="1"/>
         <w:ind w:left="720" w:hanging="283"/>
         <w:rPr/>
       </w:pPr>
@@ -11174,25 +11138,7 @@
           <w:iCs w:val="false"/>
           <w:lang w:eastAsia="fr-FR"/>
         </w:rPr>
-        <w:t xml:space="preserve">, recevoir des notifications, </w:t>
-      </w:r>
-      <w:r>
-        <w:rPr>
-          <w:rFonts w:eastAsia="Times New Roman" w:cs="Calibri" w:cstheme="minorHAnsi"/>
-          <w:i w:val="false"/>
-          <w:iCs w:val="false"/>
-          <w:lang w:eastAsia="fr-FR"/>
-        </w:rPr>
-        <w:t xml:space="preserve">poster des feedbacks </w:t>
-      </w:r>
-      <w:r>
-        <w:rPr>
-          <w:rFonts w:eastAsia="Times New Roman" w:cs="Calibri" w:cstheme="minorHAnsi"/>
-          <w:i w:val="false"/>
-          <w:iCs w:val="false"/>
-          <w:lang w:eastAsia="fr-FR"/>
-        </w:rPr>
-        <w:t xml:space="preserve">et accéder aux galeries d’images des </w:t>
+        <w:t xml:space="preserve">, recevoir des notifications, poster des feedbacks et accéder aux galeries d’images des </w:t>
       </w:r>
       <w:r>
         <w:rPr>
@@ -11214,25 +11160,7 @@
           <w:iCs w:val="false"/>
           <w:lang w:eastAsia="fr-FR"/>
         </w:rPr>
-        <w:t xml:space="preserve"> auxquel</w:t>
-      </w:r>
-      <w:r>
-        <w:rPr>
-          <w:rFonts w:eastAsia="Times New Roman" w:cs="Calibri" w:cstheme="minorHAnsi"/>
-          <w:i w:val="false"/>
-          <w:iCs w:val="false"/>
-          <w:lang w:eastAsia="fr-FR"/>
-        </w:rPr>
-        <w:t>le</w:t>
-      </w:r>
-      <w:r>
-        <w:rPr>
-          <w:rFonts w:eastAsia="Times New Roman" w:cs="Calibri" w:cstheme="minorHAnsi"/>
-          <w:i w:val="false"/>
-          <w:iCs w:val="false"/>
-          <w:lang w:eastAsia="fr-FR"/>
-        </w:rPr>
-        <w:t>s il a participé.</w:t>
+        <w:t xml:space="preserve"> auxquelles il a participé.</w:t>
       </w:r>
     </w:p>
     <w:p>
@@ -11272,7 +11200,11 @@
         </w:rPr>
       </w:pPr>
       <w:r>
-        <w:rPr/>
+        <w:rPr>
+          <w:rFonts w:eastAsia="Times New Roman" w:cs="Calibri" w:cstheme="minorHAnsi"/>
+          <w:i/>
+          <w:lang w:eastAsia="fr-FR"/>
+        </w:rPr>
       </w:r>
     </w:p>
     <w:p>
@@ -15571,7 +15503,9 @@
         </w:rPr>
       </w:pPr>
       <w:r>
-        <w:rPr/>
+        <w:rPr>
+          <w:rFonts w:eastAsia="Times New Roman"/>
+        </w:rPr>
       </w:r>
     </w:p>
     <w:p>
@@ -15587,10 +15521,11 @@
       </w:pPr>
       <w:r>
         <w:rPr>
-          <w:rFonts w:cstheme="minorHAnsi"/>
-          <w:shd w:fill="FF8000" w:val="clear"/>
-        </w:rPr>
-        <w:object w:dxaOrig="15595" w:dyaOrig="13196">
+          <w:rFonts w:eastAsia="Times New Roman" w:cs="Calibri"/>
+          <w:i/>
+          <w:lang w:eastAsia="fr-FR"/>
+        </w:rPr>
+        <w:object w:dxaOrig="15360" w:dyaOrig="13312">
           <v:shapetype id="_x0000_tole_rId2" coordsize="21600,21600" o:spt="ole_rId2" o:preferrelative="t" path="m@4@5l@4@11@9@11@9@5xe" filled="f" stroked="f">
             <v:stroke joinstyle="miter"/>
             <v:formulas>
@@ -15610,11 +15545,11 @@
             <v:path o:extrusionok="f" gradientshapeok="t" o:connecttype="rect"/>
             <o:lock v:ext="edit" aspectratio="t"/>
           </v:shapetype>
-          <v:shape id="ole_rId2" type="_x0000_tole_rId2" style="position:absolute;margin-left:0.2pt;margin-top:18.6pt;width:429.25pt;height:339.1pt;mso-position-horizontal-relative:text;mso-position-vertical-relative:text" filled="f" o:ole="">
+          <v:shape id="ole_rId2" type="_x0000_tole_rId2" style="position:absolute;margin-left:0.2pt;margin-top:18.6pt;width:429.25pt;height:339.1pt;mso-wrap-distance-right:0pt;mso-position-horizontal-relative:text;mso-position-vertical-relative:text" filled="f" o:ole="">
             <v:imagedata r:id="rId3" o:title=""/>
-            <w10:wrap type="square" side="largest"/>
+            <w10:wrap type="square"/>
           </v:shape>
-          <o:OLEObject Type="Embed" ProgID="Excel.Sheet.12" ShapeID="ole_rId2" DrawAspect="Content" ObjectID="_687975287" r:id="rId2"/>
+          <o:OLEObject Type="Embed" ProgID="Excel.Sheet.12" ShapeID="ole_rId2" DrawAspect="Content" ObjectID="_1529572264" r:id="rId2"/>
         </w:object>
       </w:r>
     </w:p>
@@ -15972,7 +15907,7 @@
       </w:pPr>
       <w:r>
         <w:rPr>
-          <w:rFonts w:eastAsia="" w:cs="" w:cstheme="majorBidi" w:eastAsiaTheme="majorEastAsia" w:ascii="Cambria" w:hAnsi="Cambria"/>
+          <w:rFonts w:eastAsia="" w:cs="" w:ascii="Cambria" w:hAnsi="Cambria" w:cstheme="majorBidi" w:eastAsiaTheme="majorEastAsia"/>
           <w:sz w:val="32"/>
           <w:szCs w:val="32"/>
           <w:lang w:eastAsia="fr-FR"/>
@@ -16489,15 +16424,7 @@
       </w:r>
       <w:r>
         <w:rPr/>
-        <w:t xml:space="preserve"> de </w:t>
-      </w:r>
-      <w:r>
-        <w:rPr/>
-        <w:t>2</w:t>
-      </w:r>
-      <w:r>
-        <w:rPr/>
-        <w:t>0 000 € ;</w:t>
+        <w:t xml:space="preserve"> de 20 000 € ;</w:t>
       </w:r>
     </w:p>
     <w:p>
@@ -16553,15 +16480,7 @@
       </w:r>
       <w:r>
         <w:rPr/>
-        <w:t xml:space="preserve"> de </w:t>
-      </w:r>
-      <w:r>
-        <w:rPr/>
-        <w:t>4</w:t>
-      </w:r>
-      <w:r>
-        <w:rPr/>
-        <w:t>0 000 €.</w:t>
+        <w:t xml:space="preserve"> de 40 000 €.</w:t>
       </w:r>
     </w:p>
     <w:p>
@@ -16611,15 +16530,7 @@
       </w:r>
       <w:r>
         <w:rPr/>
-        <w:t xml:space="preserve">, principalement via des partenariats avec des marques animalières, du contenu sponsorisé et une future offre premium </w:t>
-      </w:r>
-      <w:r>
-        <w:rPr/>
-        <w:t>ainsi que</w:t>
-      </w:r>
-      <w:r>
-        <w:rPr/>
-        <w:t xml:space="preserve"> le chiffre d’affaire du service de commande d’albums photos.</w:t>
+        <w:t>, principalement via des partenariats avec des marques animalières, du contenu sponsorisé et une future offre premium ainsi que le chiffre d’affaire du service de commande d’albums photos.</w:t>
       </w:r>
     </w:p>
     <w:p>
@@ -17834,40 +17745,48 @@
     <w:p>
       <w:pPr>
         <w:pStyle w:val="Normal"/>
-        <w:rPr/>
-      </w:pPr>
-      <w:r>
-        <w:rPr/>
-      </w:r>
-    </w:p>
-    <w:p>
-      <w:pPr>
-        <w:pStyle w:val="Normal"/>
+        <w:rPr>
+          <w:highlight w:val="none"/>
+          <w:shd w:fill="FFFF00" w:val="clear"/>
+        </w:rPr>
+      </w:pPr>
+      <w:r>
+        <w:rPr>
+          <w:shd w:fill="FFFF00" w:val="clear"/>
+        </w:rPr>
+      </w:r>
+    </w:p>
+    <w:p>
+      <w:pPr>
+        <w:pStyle w:val="Normal"/>
+        <w:rPr>
+          <w:highlight w:val="none"/>
+          <w:shd w:fill="FFFF00" w:val="clear"/>
+        </w:rPr>
+      </w:pPr>
+      <w:r>
         <w:rPr>
           <w:rFonts w:eastAsia="Times New Roman" w:cs="Calibri" w:cstheme="minorHAnsi"/>
           <w:i/>
-          <w:i/>
-          <w:lang w:eastAsia="fr-FR"/>
+          <w:shd w:fill="FFFF00" w:val="clear"/>
+          <w:lang w:eastAsia="fr-FR"/>
+        </w:rPr>
+        <w:t>Décrire la méthodologie AGILE, son concept, ses principes</w:t>
+      </w:r>
+    </w:p>
+    <w:p>
+      <w:pPr>
+        <w:pStyle w:val="Normal"/>
+        <w:rPr>
+          <w:highlight w:val="none"/>
+          <w:shd w:fill="FFFF00" w:val="clear"/>
         </w:rPr>
       </w:pPr>
       <w:r>
         <w:rPr>
           <w:rFonts w:eastAsia="Times New Roman" w:cs="Calibri" w:cstheme="minorHAnsi"/>
           <w:i/>
-          <w:lang w:eastAsia="fr-FR"/>
-        </w:rPr>
-        <w:t>Décrire la méthodologie AGILE, son concept, ses principes</w:t>
-      </w:r>
-    </w:p>
-    <w:p>
-      <w:pPr>
-        <w:pStyle w:val="Normal"/>
-        <w:rPr/>
-      </w:pPr>
-      <w:r>
-        <w:rPr>
-          <w:rFonts w:eastAsia="Times New Roman" w:cs="Calibri" w:cstheme="minorHAnsi"/>
-          <w:i/>
+          <w:shd w:fill="FFFF00" w:val="clear"/>
           <w:lang w:eastAsia="fr-FR"/>
         </w:rPr>
         <w:t>Puis décrire la méthodologie projet utilisée</w:t>
@@ -17973,11 +17892,896 @@
         </w:rPr>
       </w:pPr>
       <w:r>
+        <w:rPr/>
+      </w:r>
+    </w:p>
+    <w:p>
+      <w:pPr>
+        <w:pStyle w:val="Corpsdetexte"/>
         <w:rPr>
           <w:rFonts w:eastAsia="Times New Roman" w:cs="Calibri" w:cstheme="minorHAnsi"/>
           <w:i/>
-          <w:lang w:eastAsia="fr-FR"/>
-        </w:rPr>
+          <w:i/>
+          <w:lang w:eastAsia="fr-FR"/>
+        </w:rPr>
+      </w:pPr>
+      <w:r>
+        <w:rPr>
+          <w:rFonts w:eastAsia="Times New Roman" w:cs="Calibri" w:cstheme="minorHAnsi"/>
+          <w:i/>
+          <w:lang w:eastAsia="fr-FR"/>
+        </w:rPr>
+        <w:t xml:space="preserve">La gestion de projet a été organisée en plusieurs phases claires, allant de la planification initiale à l’évaluation des sprints. J’ai appliqué des méthodes agiles, notamment à travers la rédaction de </w:t>
+      </w:r>
+      <w:r>
+        <w:rPr>
+          <w:rStyle w:val="Accentuationforte"/>
+          <w:rFonts w:eastAsia="Times New Roman" w:cs="Calibri" w:cstheme="minorHAnsi"/>
+          <w:i/>
+          <w:lang w:eastAsia="fr-FR"/>
+        </w:rPr>
+        <w:t>User Stories</w:t>
+      </w:r>
+      <w:r>
+        <w:rPr>
+          <w:rFonts w:eastAsia="Times New Roman" w:cs="Calibri" w:cstheme="minorHAnsi"/>
+          <w:i/>
+          <w:lang w:eastAsia="fr-FR"/>
+        </w:rPr>
+        <w:t>, permettant de définir les besoins fonctionnels du projet du point de vue de l’utilisateur.</w:t>
+      </w:r>
+    </w:p>
+    <w:p>
+      <w:pPr>
+        <w:pStyle w:val="Corpsdetexte"/>
+        <w:rPr>
+          <w:rFonts w:eastAsia="Times New Roman" w:cs="Calibri" w:cstheme="minorHAnsi"/>
+          <w:i/>
+          <w:i/>
+          <w:lang w:eastAsia="fr-FR"/>
+        </w:rPr>
+      </w:pPr>
+      <w:r>
+        <w:rPr/>
+        <w:t xml:space="preserve">Afin de prioriser efficacement les fonctionnalités à développer, j’ai utilisé la </w:t>
+      </w:r>
+      <w:r>
+        <w:rPr>
+          <w:rStyle w:val="Accentuationforte"/>
+        </w:rPr>
+        <w:t>méthode MoSCoW</w:t>
+      </w:r>
+      <w:r>
+        <w:rPr/>
+        <w:t xml:space="preserve"> (Must Have, Should Have, Could Have, Won’t Have). Chaque fonctionnalité a ainsi été classée selon son importance et sa criticité pour le bon déroulement du projet.</w:t>
+      </w:r>
+    </w:p>
+    <w:p>
+      <w:pPr>
+        <w:pStyle w:val="Corpsdetexte"/>
+        <w:rPr>
+          <w:rFonts w:eastAsia="Times New Roman" w:cs="Calibri" w:cstheme="minorHAnsi"/>
+          <w:i/>
+          <w:i/>
+          <w:lang w:eastAsia="fr-FR"/>
+        </w:rPr>
+      </w:pPr>
+      <w:r>
+        <w:rPr/>
+        <w:t xml:space="preserve">Le suivi des sprints et la planification des tâches ont été réalisés à l’aide de l’outil </w:t>
+      </w:r>
+      <w:r>
+        <w:rPr>
+          <w:rStyle w:val="Accentuationforte"/>
+        </w:rPr>
+        <w:t>Trello</w:t>
+      </w:r>
+      <w:r>
+        <w:rPr/>
+        <w:t>. Pour chaque sprint, j’ai identifié les fonctionnalités à développer et les ai détaillées une à une sous forme de cartes Trello, facilitant la visualisation de l’avancement.</w:t>
+      </w:r>
+    </w:p>
+    <w:p>
+      <w:pPr>
+        <w:pStyle w:val="Corpsdetexte"/>
+        <w:rPr>
+          <w:rFonts w:eastAsia="Times New Roman" w:cs="Calibri" w:cstheme="minorHAnsi"/>
+          <w:i/>
+          <w:i/>
+          <w:lang w:eastAsia="fr-FR"/>
+        </w:rPr>
+      </w:pPr>
+      <w:r>
+        <w:rPr/>
+        <w:t xml:space="preserve">Lors des sessions de sprint planning, j’ai utilisé la méthode du </w:t>
+      </w:r>
+      <w:r>
+        <w:rPr>
+          <w:rStyle w:val="Accentuationforte"/>
+        </w:rPr>
+        <w:t>Planning Poker</w:t>
+      </w:r>
+      <w:r>
+        <w:rPr/>
+        <w:t xml:space="preserve"> afin d’estimer la charge de travail de chaque tâche. Cette estimation m’a permis d’évaluer le </w:t>
+      </w:r>
+      <w:r>
+        <w:rPr>
+          <w:rStyle w:val="Accentuationforte"/>
+        </w:rPr>
+        <w:t>temps nécessaire</w:t>
+      </w:r>
+      <w:r>
+        <w:rPr/>
+        <w:t xml:space="preserve"> pour chaque fonctionnalité et, par conséquent, de </w:t>
+      </w:r>
+      <w:r>
+        <w:rPr>
+          <w:rStyle w:val="Accentuationforte"/>
+        </w:rPr>
+        <w:t>quantifier financièrement les coûts</w:t>
+      </w:r>
+      <w:r>
+        <w:rPr/>
+        <w:t xml:space="preserve"> du projet en fonction du temps prévu.</w:t>
+      </w:r>
+    </w:p>
+    <w:p>
+      <w:pPr>
+        <w:pStyle w:val="Corpsdetexte"/>
+        <w:rPr>
+          <w:rFonts w:eastAsia="Times New Roman" w:cs="Calibri" w:cstheme="minorHAnsi"/>
+          <w:i/>
+          <w:i/>
+          <w:lang w:eastAsia="fr-FR"/>
+        </w:rPr>
+      </w:pPr>
+      <w:r>
+        <w:rPr/>
+        <w:t>L’ensemble de cette organisation m’a permis de garder une vue d’ensemble claire sur l’avancement du projet, d’ajuster les priorités en fonction des contraintes rencontrées, et de garantir un pilotage agile et efficace.</w:t>
+      </w:r>
+    </w:p>
+    <w:p>
+      <w:pPr>
+        <w:pStyle w:val="Corpsdetexte"/>
+        <w:rPr>
+          <w:rFonts w:eastAsia="Times New Roman" w:cs="Calibri" w:cstheme="minorHAnsi"/>
+          <w:i/>
+          <w:i/>
+          <w:lang w:eastAsia="fr-FR"/>
+        </w:rPr>
+      </w:pPr>
+      <w:r>
+        <w:rPr/>
+      </w:r>
+    </w:p>
+    <w:p>
+      <w:pPr>
+        <w:pStyle w:val="Normal"/>
+        <w:rPr>
+          <w:rFonts w:eastAsia="Times New Roman" w:cs="Calibri" w:cstheme="minorHAnsi"/>
+          <w:i/>
+          <w:i/>
+          <w:lang w:eastAsia="fr-FR"/>
+        </w:rPr>
+      </w:pPr>
+      <w:r>
+        <w:rPr>
+          <w:rFonts w:eastAsia="Times New Roman" w:cs="Calibri" w:cstheme="minorHAnsi"/>
+          <w:b/>
+          <w:bCs/>
+          <w:i w:val="false"/>
+          <w:iCs w:val="false"/>
+          <w:u w:val="single"/>
+          <w:lang w:eastAsia="fr-FR"/>
+        </w:rPr>
+        <w:t xml:space="preserve">Détails des step d’une fonctionnalité a développer : </w:t>
+      </w:r>
+      <w:r>
+        <w:rPr>
+          <w:rFonts w:eastAsia="Times New Roman" w:cs="Calibri" w:cstheme="minorHAnsi"/>
+          <w:i/>
+          <w:lang w:eastAsia="fr-FR"/>
+        </w:rPr>
+        <w:br/>
+        <w:br/>
+      </w:r>
+      <w:r>
+        <w:drawing>
+          <wp:anchor behindDoc="0" distT="0" distB="0" distL="0" distR="0" simplePos="0" locked="0" layoutInCell="0" allowOverlap="1" relativeHeight="13">
+            <wp:simplePos x="0" y="0"/>
+            <wp:positionH relativeFrom="column">
+              <wp:posOffset>36195</wp:posOffset>
+            </wp:positionH>
+            <wp:positionV relativeFrom="paragraph">
+              <wp:posOffset>398780</wp:posOffset>
+            </wp:positionV>
+            <wp:extent cx="5759450" cy="7095490"/>
+            <wp:effectExtent l="0" t="0" r="0" b="0"/>
+            <wp:wrapSquare wrapText="largest"/>
+            <wp:docPr id="1" name="Image11" descr=""/>
+            <wp:cNvGraphicFramePr>
+              <a:graphicFrameLocks xmlns:a="http://schemas.openxmlformats.org/drawingml/2006/main" noChangeAspect="1"/>
+            </wp:cNvGraphicFramePr>
+            <a:graphic xmlns:a="http://schemas.openxmlformats.org/drawingml/2006/main">
+              <a:graphicData uri="http://schemas.openxmlformats.org/drawingml/2006/picture">
+                <pic:pic xmlns:pic="http://schemas.openxmlformats.org/drawingml/2006/picture">
+                  <pic:nvPicPr>
+                    <pic:cNvPr id="1" name="Image11" descr=""/>
+                    <pic:cNvPicPr>
+                      <a:picLocks noChangeAspect="1" noChangeArrowheads="1"/>
+                    </pic:cNvPicPr>
+                  </pic:nvPicPr>
+                  <pic:blipFill>
+                    <a:blip r:embed="rId5"/>
+                    <a:stretch>
+                      <a:fillRect/>
+                    </a:stretch>
+                  </pic:blipFill>
+                  <pic:spPr bwMode="auto">
+                    <a:xfrm>
+                      <a:off x="0" y="0"/>
+                      <a:ext cx="5759450" cy="7095490"/>
+                    </a:xfrm>
+                    <a:prstGeom prst="rect">
+                      <a:avLst/>
+                    </a:prstGeom>
+                  </pic:spPr>
+                </pic:pic>
+              </a:graphicData>
+            </a:graphic>
+          </wp:anchor>
+        </w:drawing>
+      </w:r>
+      <w:r>
+        <w:rPr>
+          <w:rFonts w:eastAsia="Times New Roman" w:cs="Calibri" w:cstheme="minorHAnsi"/>
+          <w:i/>
+          <w:lang w:eastAsia="fr-FR"/>
+        </w:rPr>
+        <w:br/>
+        <w:br/>
+        <w:br/>
+        <w:br/>
+        <w:br/>
+        <w:br/>
+        <w:br/>
+        <w:br/>
+        <w:br/>
+      </w:r>
+    </w:p>
+    <w:p>
+      <w:pPr>
+        <w:pStyle w:val="Normal"/>
+        <w:rPr>
+          <w:rFonts w:eastAsia="Times New Roman" w:cs="Calibri" w:cstheme="minorHAnsi"/>
+          <w:i/>
+          <w:i/>
+          <w:lang w:eastAsia="fr-FR"/>
+        </w:rPr>
+      </w:pPr>
+      <w:r>
+        <w:rPr/>
+      </w:r>
+    </w:p>
+    <w:p>
+      <w:pPr>
+        <w:pStyle w:val="Normal"/>
+        <w:rPr>
+          <w:rFonts w:eastAsia="Times New Roman" w:cs="Calibri" w:cstheme="minorHAnsi"/>
+          <w:i/>
+          <w:i/>
+          <w:lang w:eastAsia="fr-FR"/>
+        </w:rPr>
+      </w:pPr>
+      <w:r>
+        <w:rPr>
+          <w:rFonts w:eastAsia="Times New Roman" w:cs="Calibri" w:cstheme="minorHAnsi"/>
+          <w:i/>
+          <w:lang w:eastAsia="fr-FR"/>
+        </w:rPr>
+        <w:br/>
+        <w:br/>
+      </w:r>
+      <w:r>
+        <w:rPr>
+          <w:rFonts w:eastAsia="Times New Roman" w:cs="Calibri" w:cstheme="minorHAnsi"/>
+          <w:b/>
+          <w:bCs/>
+          <w:i w:val="false"/>
+          <w:iCs w:val="false"/>
+          <w:u w:val="single"/>
+          <w:lang w:eastAsia="fr-FR"/>
+        </w:rPr>
+        <w:t>État d’avancement du Sprint1 :</w:t>
+      </w:r>
+    </w:p>
+    <w:p>
+      <w:pPr>
+        <w:pStyle w:val="Normal"/>
+        <w:rPr>
+          <w:rFonts w:eastAsia="Times New Roman" w:cs="Calibri" w:cstheme="minorHAnsi"/>
+          <w:i/>
+          <w:i/>
+          <w:lang w:eastAsia="fr-FR"/>
+        </w:rPr>
+      </w:pPr>
+      <w:r>
+        <w:rPr/>
+      </w:r>
+    </w:p>
+    <w:p>
+      <w:pPr>
+        <w:pStyle w:val="Normal"/>
+        <w:rPr>
+          <w:rFonts w:eastAsia="Times New Roman" w:cs="Calibri" w:cstheme="minorHAnsi"/>
+          <w:i/>
+          <w:i/>
+          <w:lang w:eastAsia="fr-FR"/>
+        </w:rPr>
+      </w:pPr>
+      <w:r>
+        <w:rPr/>
+      </w:r>
+    </w:p>
+    <w:p>
+      <w:pPr>
+        <w:pStyle w:val="Normal"/>
+        <w:rPr>
+          <w:rFonts w:eastAsia="Times New Roman" w:cs="Calibri" w:cstheme="minorHAnsi"/>
+          <w:i/>
+          <w:i/>
+          <w:lang w:eastAsia="fr-FR"/>
+        </w:rPr>
+      </w:pPr>
+      <w:r>
+        <w:rPr/>
+        <w:drawing>
+          <wp:anchor behindDoc="0" distT="0" distB="0" distL="0" distR="0" simplePos="0" locked="0" layoutInCell="0" allowOverlap="1" relativeHeight="14">
+            <wp:simplePos x="0" y="0"/>
+            <wp:positionH relativeFrom="column">
+              <wp:align>center</wp:align>
+            </wp:positionH>
+            <wp:positionV relativeFrom="paragraph">
+              <wp:posOffset>635</wp:posOffset>
+            </wp:positionV>
+            <wp:extent cx="5759450" cy="2113280"/>
+            <wp:effectExtent l="0" t="0" r="0" b="0"/>
+            <wp:wrapSquare wrapText="largest"/>
+            <wp:docPr id="2" name="Image12" descr=""/>
+            <wp:cNvGraphicFramePr>
+              <a:graphicFrameLocks xmlns:a="http://schemas.openxmlformats.org/drawingml/2006/main" noChangeAspect="1"/>
+            </wp:cNvGraphicFramePr>
+            <a:graphic xmlns:a="http://schemas.openxmlformats.org/drawingml/2006/main">
+              <a:graphicData uri="http://schemas.openxmlformats.org/drawingml/2006/picture">
+                <pic:pic xmlns:pic="http://schemas.openxmlformats.org/drawingml/2006/picture">
+                  <pic:nvPicPr>
+                    <pic:cNvPr id="2" name="Image12" descr=""/>
+                    <pic:cNvPicPr>
+                      <a:picLocks noChangeAspect="1" noChangeArrowheads="1"/>
+                    </pic:cNvPicPr>
+                  </pic:nvPicPr>
+                  <pic:blipFill>
+                    <a:blip r:embed="rId6"/>
+                    <a:stretch>
+                      <a:fillRect/>
+                    </a:stretch>
+                  </pic:blipFill>
+                  <pic:spPr bwMode="auto">
+                    <a:xfrm>
+                      <a:off x="0" y="0"/>
+                      <a:ext cx="5759450" cy="2113280"/>
+                    </a:xfrm>
+                    <a:prstGeom prst="rect">
+                      <a:avLst/>
+                    </a:prstGeom>
+                  </pic:spPr>
+                </pic:pic>
+              </a:graphicData>
+            </a:graphic>
+          </wp:anchor>
+        </w:drawing>
+      </w:r>
+    </w:p>
+    <w:p>
+      <w:pPr>
+        <w:pStyle w:val="Normal"/>
+        <w:rPr>
+          <w:rFonts w:eastAsia="Times New Roman" w:cs="Calibri" w:cstheme="minorHAnsi"/>
+          <w:i/>
+          <w:i/>
+          <w:lang w:eastAsia="fr-FR"/>
+        </w:rPr>
+      </w:pPr>
+      <w:r>
+        <w:rPr/>
+      </w:r>
+    </w:p>
+    <w:p>
+      <w:pPr>
+        <w:pStyle w:val="Normal"/>
+        <w:rPr>
+          <w:rFonts w:eastAsia="Times New Roman" w:cs="Calibri" w:cstheme="minorHAnsi"/>
+          <w:i/>
+          <w:i/>
+          <w:lang w:eastAsia="fr-FR"/>
+        </w:rPr>
+      </w:pPr>
+      <w:r>
+        <w:rPr/>
+      </w:r>
+    </w:p>
+    <w:p>
+      <w:pPr>
+        <w:pStyle w:val="Normal"/>
+        <w:rPr>
+          <w:rFonts w:eastAsia="Times New Roman" w:cs="Calibri" w:cstheme="minorHAnsi"/>
+          <w:i/>
+          <w:i/>
+          <w:lang w:eastAsia="fr-FR"/>
+        </w:rPr>
+      </w:pPr>
+      <w:r>
+        <w:rPr/>
+      </w:r>
+    </w:p>
+    <w:p>
+      <w:pPr>
+        <w:pStyle w:val="Normal"/>
+        <w:rPr>
+          <w:rFonts w:eastAsia="Times New Roman" w:cs="Calibri" w:cstheme="minorHAnsi"/>
+          <w:i/>
+          <w:i/>
+          <w:lang w:eastAsia="fr-FR"/>
+        </w:rPr>
+      </w:pPr>
+      <w:r>
+        <w:rPr/>
+      </w:r>
+    </w:p>
+    <w:p>
+      <w:pPr>
+        <w:pStyle w:val="Normal"/>
+        <w:rPr>
+          <w:rFonts w:eastAsia="Times New Roman" w:cs="Calibri" w:cstheme="minorHAnsi"/>
+          <w:i/>
+          <w:i/>
+          <w:lang w:eastAsia="fr-FR"/>
+        </w:rPr>
+      </w:pPr>
+      <w:r>
+        <w:rPr/>
+      </w:r>
+    </w:p>
+    <w:p>
+      <w:pPr>
+        <w:pStyle w:val="Normal"/>
+        <w:rPr>
+          <w:rFonts w:eastAsia="Times New Roman" w:cs="Calibri" w:cstheme="minorHAnsi"/>
+          <w:i/>
+          <w:i/>
+          <w:lang w:eastAsia="fr-FR"/>
+        </w:rPr>
+      </w:pPr>
+      <w:r>
+        <w:rPr/>
+      </w:r>
+    </w:p>
+    <w:p>
+      <w:pPr>
+        <w:pStyle w:val="Normal"/>
+        <w:rPr>
+          <w:rFonts w:eastAsia="Times New Roman" w:cs="Calibri" w:cstheme="minorHAnsi"/>
+          <w:i/>
+          <w:i/>
+          <w:lang w:eastAsia="fr-FR"/>
+        </w:rPr>
+      </w:pPr>
+      <w:r>
+        <w:rPr/>
+      </w:r>
+    </w:p>
+    <w:p>
+      <w:pPr>
+        <w:pStyle w:val="Normal"/>
+        <w:rPr>
+          <w:rFonts w:eastAsia="Times New Roman" w:cs="Calibri" w:cstheme="minorHAnsi"/>
+          <w:i/>
+          <w:i/>
+          <w:lang w:eastAsia="fr-FR"/>
+        </w:rPr>
+      </w:pPr>
+      <w:r>
+        <w:rPr/>
+      </w:r>
+    </w:p>
+    <w:p>
+      <w:pPr>
+        <w:pStyle w:val="Normal"/>
+        <w:rPr>
+          <w:rFonts w:eastAsia="Times New Roman" w:cs="Calibri" w:cstheme="minorHAnsi"/>
+          <w:i/>
+          <w:i/>
+          <w:lang w:eastAsia="fr-FR"/>
+        </w:rPr>
+      </w:pPr>
+      <w:r>
+        <w:rPr/>
+      </w:r>
+    </w:p>
+    <w:p>
+      <w:pPr>
+        <w:pStyle w:val="Normal"/>
+        <w:rPr>
+          <w:rFonts w:eastAsia="Times New Roman" w:cs="Calibri" w:cstheme="minorHAnsi"/>
+          <w:i/>
+          <w:i/>
+          <w:lang w:eastAsia="fr-FR"/>
+        </w:rPr>
+      </w:pPr>
+      <w:r>
+        <w:rPr/>
+      </w:r>
+    </w:p>
+    <w:p>
+      <w:pPr>
+        <w:pStyle w:val="Normal"/>
+        <w:rPr>
+          <w:rFonts w:eastAsia="Times New Roman" w:cs="Calibri" w:cstheme="minorHAnsi"/>
+          <w:i/>
+          <w:i/>
+          <w:lang w:eastAsia="fr-FR"/>
+        </w:rPr>
+      </w:pPr>
+      <w:r>
+        <w:rPr/>
+      </w:r>
+    </w:p>
+    <w:p>
+      <w:pPr>
+        <w:pStyle w:val="Normal"/>
+        <w:rPr>
+          <w:rFonts w:eastAsia="Times New Roman" w:cs="Calibri" w:cstheme="minorHAnsi"/>
+          <w:i/>
+          <w:i/>
+          <w:lang w:eastAsia="fr-FR"/>
+        </w:rPr>
+      </w:pPr>
+      <w:r>
+        <w:rPr/>
+      </w:r>
+    </w:p>
+    <w:p>
+      <w:pPr>
+        <w:pStyle w:val="Normal"/>
+        <w:rPr>
+          <w:rFonts w:eastAsia="Times New Roman" w:cs="Calibri" w:cstheme="minorHAnsi"/>
+          <w:i/>
+          <w:i/>
+          <w:lang w:eastAsia="fr-FR"/>
+        </w:rPr>
+      </w:pPr>
+      <w:r>
+        <w:rPr/>
+      </w:r>
+    </w:p>
+    <w:p>
+      <w:pPr>
+        <w:pStyle w:val="Normal"/>
+        <w:rPr>
+          <w:rFonts w:eastAsia="Times New Roman" w:cs="Calibri" w:cstheme="minorHAnsi"/>
+          <w:i/>
+          <w:i/>
+          <w:lang w:eastAsia="fr-FR"/>
+        </w:rPr>
+      </w:pPr>
+      <w:r>
+        <w:rPr/>
+      </w:r>
+    </w:p>
+    <w:p>
+      <w:pPr>
+        <w:pStyle w:val="Normal"/>
+        <w:rPr>
+          <w:rFonts w:eastAsia="Times New Roman" w:cs="Calibri" w:cstheme="minorHAnsi"/>
+          <w:i/>
+          <w:i/>
+          <w:lang w:eastAsia="fr-FR"/>
+        </w:rPr>
+      </w:pPr>
+      <w:r>
+        <w:rPr/>
+      </w:r>
+    </w:p>
+    <w:p>
+      <w:pPr>
+        <w:pStyle w:val="Normal"/>
+        <w:rPr>
+          <w:rFonts w:eastAsia="Times New Roman" w:cs="Calibri" w:cstheme="minorHAnsi"/>
+          <w:i/>
+          <w:i/>
+          <w:lang w:eastAsia="fr-FR"/>
+        </w:rPr>
+      </w:pPr>
+      <w:r>
+        <w:rPr/>
+      </w:r>
+    </w:p>
+    <w:p>
+      <w:pPr>
+        <w:pStyle w:val="Normal"/>
+        <w:rPr>
+          <w:rFonts w:eastAsia="Times New Roman" w:cs="Calibri" w:cstheme="minorHAnsi"/>
+          <w:i/>
+          <w:i/>
+          <w:lang w:eastAsia="fr-FR"/>
+        </w:rPr>
+      </w:pPr>
+      <w:r>
+        <w:rPr/>
+      </w:r>
+    </w:p>
+    <w:p>
+      <w:pPr>
+        <w:pStyle w:val="Normal"/>
+        <w:rPr>
+          <w:rFonts w:eastAsia="Times New Roman" w:cs="Calibri" w:cstheme="minorHAnsi"/>
+          <w:i/>
+          <w:i/>
+          <w:lang w:eastAsia="fr-FR"/>
+        </w:rPr>
+      </w:pPr>
+      <w:r>
+        <w:rPr/>
+      </w:r>
+    </w:p>
+    <w:p>
+      <w:pPr>
+        <w:pStyle w:val="Normal"/>
+        <w:rPr>
+          <w:rFonts w:eastAsia="Times New Roman" w:cs="Calibri" w:cstheme="minorHAnsi"/>
+          <w:i/>
+          <w:i/>
+          <w:lang w:eastAsia="fr-FR"/>
+        </w:rPr>
+      </w:pPr>
+      <w:r>
+        <w:rPr/>
+      </w:r>
+    </w:p>
+    <w:p>
+      <w:pPr>
+        <w:pStyle w:val="Normal"/>
+        <w:rPr>
+          <w:rFonts w:eastAsia="Times New Roman" w:cs="Calibri" w:cstheme="minorHAnsi"/>
+          <w:i/>
+          <w:i/>
+          <w:lang w:eastAsia="fr-FR"/>
+        </w:rPr>
+      </w:pPr>
+      <w:r>
+        <w:rPr/>
+      </w:r>
+    </w:p>
+    <w:p>
+      <w:pPr>
+        <w:pStyle w:val="Normal"/>
+        <w:rPr>
+          <w:rFonts w:eastAsia="Times New Roman" w:cs="Calibri" w:cstheme="minorHAnsi"/>
+          <w:i/>
+          <w:i/>
+          <w:lang w:eastAsia="fr-FR"/>
+        </w:rPr>
+      </w:pPr>
+      <w:r>
+        <w:rPr/>
+      </w:r>
+    </w:p>
+    <w:p>
+      <w:pPr>
+        <w:pStyle w:val="Normal"/>
+        <w:rPr>
+          <w:rFonts w:eastAsia="Times New Roman" w:cs="Calibri" w:cstheme="minorHAnsi"/>
+          <w:i/>
+          <w:i/>
+          <w:lang w:eastAsia="fr-FR"/>
+        </w:rPr>
+      </w:pPr>
+      <w:r>
+        <w:rPr/>
+      </w:r>
+    </w:p>
+    <w:p>
+      <w:pPr>
+        <w:pStyle w:val="Normal"/>
+        <w:rPr>
+          <w:rFonts w:eastAsia="Times New Roman" w:cs="Calibri" w:cstheme="minorHAnsi"/>
+          <w:i/>
+          <w:i/>
+          <w:lang w:eastAsia="fr-FR"/>
+        </w:rPr>
+      </w:pPr>
+      <w:r>
+        <w:rPr/>
+      </w:r>
+    </w:p>
+    <w:p>
+      <w:pPr>
+        <w:pStyle w:val="Normal"/>
+        <w:rPr>
+          <w:rFonts w:eastAsia="Times New Roman" w:cs="Calibri" w:cstheme="minorHAnsi"/>
+          <w:i/>
+          <w:i/>
+          <w:lang w:eastAsia="fr-FR"/>
+        </w:rPr>
+      </w:pPr>
+      <w:r>
+        <w:rPr/>
+      </w:r>
+    </w:p>
+    <w:p>
+      <w:pPr>
+        <w:pStyle w:val="Normal"/>
+        <w:rPr>
+          <w:rFonts w:eastAsia="Times New Roman" w:cs="Calibri" w:cstheme="minorHAnsi"/>
+          <w:i/>
+          <w:i/>
+          <w:lang w:eastAsia="fr-FR"/>
+        </w:rPr>
+      </w:pPr>
+      <w:r>
+        <w:rPr/>
+      </w:r>
+    </w:p>
+    <w:p>
+      <w:pPr>
+        <w:pStyle w:val="Normal"/>
+        <w:rPr>
+          <w:rFonts w:eastAsia="Times New Roman" w:cs="Calibri" w:cstheme="minorHAnsi"/>
+          <w:i/>
+          <w:i/>
+          <w:lang w:eastAsia="fr-FR"/>
+        </w:rPr>
+      </w:pPr>
+      <w:r>
+        <w:rPr/>
+      </w:r>
+    </w:p>
+    <w:p>
+      <w:pPr>
+        <w:pStyle w:val="Normal"/>
+        <w:rPr>
+          <w:rFonts w:eastAsia="Times New Roman" w:cs="Calibri" w:cstheme="minorHAnsi"/>
+          <w:i/>
+          <w:i/>
+          <w:lang w:eastAsia="fr-FR"/>
+        </w:rPr>
+      </w:pPr>
+      <w:r>
+        <w:rPr/>
+      </w:r>
+    </w:p>
+    <w:p>
+      <w:pPr>
+        <w:pStyle w:val="Normal"/>
+        <w:rPr>
+          <w:rFonts w:eastAsia="Times New Roman" w:cs="Calibri" w:cstheme="minorHAnsi"/>
+          <w:i/>
+          <w:i/>
+          <w:lang w:eastAsia="fr-FR"/>
+        </w:rPr>
+      </w:pPr>
+      <w:r>
+        <w:rPr/>
+      </w:r>
+    </w:p>
+    <w:p>
+      <w:pPr>
+        <w:pStyle w:val="Normal"/>
+        <w:rPr>
+          <w:rFonts w:eastAsia="Times New Roman" w:cs="Calibri" w:cstheme="minorHAnsi"/>
+          <w:i/>
+          <w:i/>
+          <w:lang w:eastAsia="fr-FR"/>
+        </w:rPr>
+      </w:pPr>
+      <w:r>
+        <w:rPr/>
+      </w:r>
+    </w:p>
+    <w:p>
+      <w:pPr>
+        <w:pStyle w:val="Normal"/>
+        <w:rPr>
+          <w:rFonts w:eastAsia="Times New Roman" w:cs="Calibri" w:cstheme="minorHAnsi"/>
+          <w:b/>
+          <w:b/>
+          <w:bCs/>
+          <w:i/>
+          <w:i/>
+          <w:iCs w:val="false"/>
+          <w:u w:val="single"/>
+          <w:lang w:eastAsia="fr-FR"/>
+        </w:rPr>
+      </w:pPr>
+      <w:r>
+        <w:rPr/>
+      </w:r>
+    </w:p>
+    <w:p>
+      <w:pPr>
+        <w:pStyle w:val="Normal"/>
+        <w:rPr/>
+      </w:pPr>
+      <w:r>
+        <w:rPr>
+          <w:rFonts w:eastAsia="Times New Roman" w:cs="Calibri" w:cstheme="minorHAnsi"/>
+          <w:b/>
+          <w:bCs/>
+          <w:i w:val="false"/>
+          <w:iCs w:val="false"/>
+          <w:u w:val="single"/>
+          <w:lang w:eastAsia="fr-FR"/>
+        </w:rPr>
+        <w:t>Répartition des Développements à effectuer :</w:t>
+      </w:r>
+    </w:p>
+    <w:p>
+      <w:pPr>
+        <w:pStyle w:val="Normal"/>
+        <w:rPr>
+          <w:rFonts w:eastAsia="Times New Roman" w:cs="Calibri" w:cstheme="minorHAnsi"/>
+          <w:i/>
+          <w:i/>
+          <w:lang w:eastAsia="fr-FR"/>
+        </w:rPr>
+      </w:pPr>
+      <w:r>
+        <w:rPr/>
+      </w:r>
+    </w:p>
+    <w:p>
+      <w:pPr>
+        <w:pStyle w:val="Normal"/>
+        <w:rPr>
+          <w:rFonts w:eastAsia="Times New Roman" w:cs="Calibri" w:cstheme="minorHAnsi"/>
+          <w:i/>
+          <w:i/>
+          <w:lang w:eastAsia="fr-FR"/>
+        </w:rPr>
+      </w:pPr>
+      <w:r>
+        <w:rPr>
+          <w:rFonts w:eastAsia="Times New Roman" w:cs="Calibri" w:cstheme="minorHAnsi"/>
+          <w:i/>
+          <w:lang w:eastAsia="fr-FR"/>
+        </w:rPr>
+        <w:object w:dxaOrig="44260" w:dyaOrig="34351">
+          <v:shapetype id="_x0000_tole_rId7" coordsize="21600,21600" o:spt="ole_rId7" o:preferrelative="t" path="m@4@5l@4@11@9@11@9@5xe" filled="f" stroked="f">
+            <v:stroke joinstyle="miter"/>
+            <v:formulas>
+              <v:f eqn="if lineDrawn pixelLineWidth 0"/>
+              <v:f eqn="sum @0 1 0"/>
+              <v:f eqn="sum 0 0 @1"/>
+              <v:f eqn="prod @2 1 2"/>
+              <v:f eqn="prod @3 21600 pixelWidth"/>
+              <v:f eqn="prod @3 21600 pixelHeight"/>
+              <v:f eqn="sum @0 0 1"/>
+              <v:f eqn="prod @6 1 2"/>
+              <v:f eqn="prod @7 21600 pixelWidth"/>
+              <v:f eqn="sum @8 21600 0"/>
+              <v:f eqn="prod @7 21600 pixelHeight"/>
+              <v:f eqn="sum @10 21600 0"/>
+            </v:formulas>
+            <v:path o:extrusionok="f" gradientshapeok="t" o:connecttype="rect"/>
+            <o:lock v:ext="edit" aspectratio="t"/>
+          </v:shapetype>
+          <v:shape id="ole_rId7" type="_x0000_tole_rId7" style="position:absolute;margin-left:-18.9pt;margin-top:1.1pt;width:516.1pt;height:400.55pt;mso-position-horizontal-relative:text;mso-position-vertical-relative:text" filled="f" o:ole="">
+            <v:imagedata r:id="rId8" o:title=""/>
+            <w10:wrap type="square" side="largest"/>
+          </v:shape>
+          <o:OLEObject Type="Embed" ProgID="Excel.Sheet.12" ShapeID="ole_rId7" DrawAspect="Content" ObjectID="_98776970" r:id="rId7"/>
+        </w:object>
       </w:r>
     </w:p>
     <w:p>
@@ -17988,37 +18792,20 @@
           <w:numId w:val="3"/>
         </w:numPr>
         <w:rPr>
+          <w:highlight w:val="none"/>
+          <w:shd w:fill="FFFF00" w:val="clear"/>
+        </w:rPr>
+      </w:pPr>
+      <w:bookmarkStart w:id="321" w:name="_Toc198111980"/>
+      <w:r>
+        <w:rPr>
           <w:rFonts w:eastAsia="Times New Roman"/>
-          <w:color w:val="auto"/>
-        </w:rPr>
-      </w:pPr>
-      <w:bookmarkStart w:id="321" w:name="_Toc198111980"/>
-      <w:r>
-        <w:rPr>
-          <w:rFonts w:eastAsia="Times New Roman"/>
-          <w:color w:val="auto"/>
+          <w:color w:val="000000"/>
+          <w:shd w:fill="FFFF00" w:val="clear"/>
         </w:rPr>
         <w:t>Objectifs de qualité</w:t>
       </w:r>
       <w:bookmarkEnd w:id="321"/>
-    </w:p>
-    <w:p>
-      <w:pPr>
-        <w:pStyle w:val="Normal"/>
-        <w:rPr/>
-      </w:pPr>
-      <w:r>
-        <w:rPr/>
-      </w:r>
-    </w:p>
-    <w:p>
-      <w:pPr>
-        <w:pStyle w:val="Normal"/>
-        <w:rPr/>
-      </w:pPr>
-      <w:r>
-        <w:rPr/>
-      </w:r>
     </w:p>
     <w:p>
       <w:pPr>
@@ -18825,6 +19612,217 @@
     <w:p>
       <w:pPr>
         <w:pStyle w:val="Normal"/>
+        <w:rPr>
+          <w:color w:val="auto"/>
+          <w:sz w:val="24"/>
+          <w:szCs w:val="24"/>
+        </w:rPr>
+      </w:pPr>
+      <w:r>
+        <w:rPr>
+          <w:color w:val="auto"/>
+          <w:sz w:val="24"/>
+          <w:szCs w:val="24"/>
+        </w:rPr>
+      </w:r>
+    </w:p>
+    <w:p>
+      <w:pPr>
+        <w:pStyle w:val="Normal"/>
+        <w:rPr>
+          <w:color w:val="auto"/>
+          <w:sz w:val="24"/>
+          <w:szCs w:val="24"/>
+        </w:rPr>
+      </w:pPr>
+      <w:r>
+        <w:rPr>
+          <w:color w:val="auto"/>
+          <w:sz w:val="24"/>
+          <w:szCs w:val="24"/>
+        </w:rPr>
+      </w:r>
+    </w:p>
+    <w:p>
+      <w:pPr>
+        <w:pStyle w:val="Normal"/>
+        <w:rPr>
+          <w:color w:val="auto"/>
+          <w:sz w:val="24"/>
+          <w:szCs w:val="24"/>
+        </w:rPr>
+      </w:pPr>
+      <w:r>
+        <w:rPr>
+          <w:color w:val="auto"/>
+          <w:sz w:val="24"/>
+          <w:szCs w:val="24"/>
+        </w:rPr>
+        <w:drawing>
+          <wp:anchor behindDoc="0" distT="0" distB="0" distL="0" distR="0" simplePos="0" locked="0" layoutInCell="0" allowOverlap="1" relativeHeight="2">
+            <wp:simplePos x="0" y="0"/>
+            <wp:positionH relativeFrom="column">
+              <wp:align>center</wp:align>
+            </wp:positionH>
+            <wp:positionV relativeFrom="paragraph">
+              <wp:posOffset>635</wp:posOffset>
+            </wp:positionV>
+            <wp:extent cx="3360420" cy="1836420"/>
+            <wp:effectExtent l="0" t="0" r="0" b="0"/>
+            <wp:wrapSquare wrapText="largest"/>
+            <wp:docPr id="3" name="Image1" descr=""/>
+            <wp:cNvGraphicFramePr>
+              <a:graphicFrameLocks xmlns:a="http://schemas.openxmlformats.org/drawingml/2006/main" noChangeAspect="1"/>
+            </wp:cNvGraphicFramePr>
+            <a:graphic xmlns:a="http://schemas.openxmlformats.org/drawingml/2006/main">
+              <a:graphicData uri="http://schemas.openxmlformats.org/drawingml/2006/picture">
+                <pic:pic xmlns:pic="http://schemas.openxmlformats.org/drawingml/2006/picture">
+                  <pic:nvPicPr>
+                    <pic:cNvPr id="3" name="Image1" descr=""/>
+                    <pic:cNvPicPr>
+                      <a:picLocks noChangeAspect="1" noChangeArrowheads="1"/>
+                    </pic:cNvPicPr>
+                  </pic:nvPicPr>
+                  <pic:blipFill>
+                    <a:blip r:embed="rId9"/>
+                    <a:stretch>
+                      <a:fillRect/>
+                    </a:stretch>
+                  </pic:blipFill>
+                  <pic:spPr bwMode="auto">
+                    <a:xfrm>
+                      <a:off x="0" y="0"/>
+                      <a:ext cx="3360420" cy="1836420"/>
+                    </a:xfrm>
+                    <a:prstGeom prst="rect">
+                      <a:avLst/>
+                    </a:prstGeom>
+                  </pic:spPr>
+                </pic:pic>
+              </a:graphicData>
+            </a:graphic>
+          </wp:anchor>
+        </w:drawing>
+      </w:r>
+    </w:p>
+    <w:p>
+      <w:pPr>
+        <w:pStyle w:val="Normal"/>
+        <w:rPr>
+          <w:color w:val="auto"/>
+          <w:sz w:val="24"/>
+          <w:szCs w:val="24"/>
+        </w:rPr>
+      </w:pPr>
+      <w:r>
+        <w:rPr>
+          <w:color w:val="auto"/>
+          <w:sz w:val="24"/>
+          <w:szCs w:val="24"/>
+        </w:rPr>
+      </w:r>
+    </w:p>
+    <w:p>
+      <w:pPr>
+        <w:pStyle w:val="Normal"/>
+        <w:rPr>
+          <w:color w:val="auto"/>
+          <w:sz w:val="24"/>
+          <w:szCs w:val="24"/>
+        </w:rPr>
+      </w:pPr>
+      <w:r>
+        <w:rPr>
+          <w:color w:val="auto"/>
+          <w:sz w:val="24"/>
+          <w:szCs w:val="24"/>
+        </w:rPr>
+      </w:r>
+    </w:p>
+    <w:p>
+      <w:pPr>
+        <w:pStyle w:val="Normal"/>
+        <w:rPr/>
+      </w:pPr>
+      <w:r>
+        <w:rPr/>
+      </w:r>
+    </w:p>
+    <w:p>
+      <w:pPr>
+        <w:pStyle w:val="Normal"/>
+        <w:rPr/>
+      </w:pPr>
+      <w:r>
+        <w:rPr/>
+      </w:r>
+    </w:p>
+    <w:p>
+      <w:pPr>
+        <w:pStyle w:val="Normal"/>
+        <w:rPr/>
+      </w:pPr>
+      <w:r>
+        <w:rPr/>
+      </w:r>
+    </w:p>
+    <w:p>
+      <w:pPr>
+        <w:pStyle w:val="Normal"/>
+        <w:rPr/>
+      </w:pPr>
+      <w:r>
+        <w:rPr/>
+      </w:r>
+    </w:p>
+    <w:p>
+      <w:pPr>
+        <w:pStyle w:val="Normal"/>
+        <w:rPr/>
+      </w:pPr>
+      <w:r>
+        <w:rPr/>
+      </w:r>
+    </w:p>
+    <w:p>
+      <w:pPr>
+        <w:pStyle w:val="Normal"/>
+        <w:rPr/>
+      </w:pPr>
+      <w:r>
+        <w:rPr/>
+      </w:r>
+    </w:p>
+    <w:p>
+      <w:pPr>
+        <w:pStyle w:val="Normal"/>
+        <w:rPr/>
+      </w:pPr>
+      <w:r>
+        <w:rPr/>
+      </w:r>
+    </w:p>
+    <w:p>
+      <w:pPr>
+        <w:pStyle w:val="Normal"/>
+        <w:rPr/>
+      </w:pPr>
+      <w:r>
+        <w:rPr/>
+      </w:r>
+    </w:p>
+    <w:p>
+      <w:pPr>
+        <w:pStyle w:val="Normal"/>
+        <w:rPr/>
+      </w:pPr>
+      <w:r>
+        <w:rPr/>
+      </w:r>
+    </w:p>
+    <w:p>
+      <w:pPr>
+        <w:pStyle w:val="Normal"/>
         <w:rPr/>
       </w:pPr>
       <w:r>
@@ -18858,6 +19856,40 @@
     <w:p>
       <w:pPr>
         <w:pStyle w:val="Normal"/>
+        <w:rPr>
+          <w:color w:val="auto"/>
+          <w:sz w:val="24"/>
+          <w:szCs w:val="24"/>
+        </w:rPr>
+      </w:pPr>
+      <w:r>
+        <w:rPr>
+          <w:color w:val="auto"/>
+          <w:sz w:val="24"/>
+          <w:szCs w:val="24"/>
+        </w:rPr>
+      </w:r>
+    </w:p>
+    <w:p>
+      <w:pPr>
+        <w:pStyle w:val="Normal"/>
+        <w:rPr>
+          <w:color w:val="auto"/>
+          <w:sz w:val="24"/>
+          <w:szCs w:val="24"/>
+        </w:rPr>
+      </w:pPr>
+      <w:r>
+        <w:rPr>
+          <w:color w:val="auto"/>
+          <w:sz w:val="24"/>
+          <w:szCs w:val="24"/>
+        </w:rPr>
+      </w:r>
+    </w:p>
+    <w:p>
+      <w:pPr>
+        <w:pStyle w:val="Normal"/>
         <w:rPr/>
       </w:pPr>
       <w:r>
@@ -18922,6 +19954,120 @@
     <w:p>
       <w:pPr>
         <w:pStyle w:val="Normal"/>
+        <w:rPr>
+          <w:color w:val="auto"/>
+          <w:sz w:val="24"/>
+          <w:szCs w:val="24"/>
+        </w:rPr>
+      </w:pPr>
+      <w:r>
+        <w:rPr>
+          <w:color w:val="auto"/>
+          <w:sz w:val="24"/>
+          <w:szCs w:val="24"/>
+        </w:rPr>
+      </w:r>
+    </w:p>
+    <w:p>
+      <w:pPr>
+        <w:pStyle w:val="Normal"/>
+        <w:rPr>
+          <w:color w:val="auto"/>
+          <w:sz w:val="24"/>
+          <w:szCs w:val="24"/>
+        </w:rPr>
+      </w:pPr>
+      <w:r>
+        <w:rPr>
+          <w:color w:val="auto"/>
+          <w:sz w:val="24"/>
+          <w:szCs w:val="24"/>
+        </w:rPr>
+        <w:tab/>
+      </w:r>
+    </w:p>
+    <w:p>
+      <w:pPr>
+        <w:pStyle w:val="Normal"/>
+        <w:rPr>
+          <w:color w:val="auto"/>
+          <w:sz w:val="24"/>
+          <w:szCs w:val="24"/>
+        </w:rPr>
+      </w:pPr>
+      <w:r>
+        <w:rPr>
+          <w:color w:val="auto"/>
+          <w:sz w:val="24"/>
+          <w:szCs w:val="24"/>
+        </w:rPr>
+        <w:drawing>
+          <wp:anchor behindDoc="0" distT="0" distB="0" distL="0" distR="0" simplePos="0" locked="0" layoutInCell="0" allowOverlap="1" relativeHeight="5">
+            <wp:simplePos x="0" y="0"/>
+            <wp:positionH relativeFrom="column">
+              <wp:align>center</wp:align>
+            </wp:positionH>
+            <wp:positionV relativeFrom="paragraph">
+              <wp:posOffset>635</wp:posOffset>
+            </wp:positionV>
+            <wp:extent cx="5759450" cy="3637280"/>
+            <wp:effectExtent l="0" t="0" r="0" b="0"/>
+            <wp:wrapSquare wrapText="largest"/>
+            <wp:docPr id="4" name="Image4" descr=""/>
+            <wp:cNvGraphicFramePr>
+              <a:graphicFrameLocks xmlns:a="http://schemas.openxmlformats.org/drawingml/2006/main" noChangeAspect="1"/>
+            </wp:cNvGraphicFramePr>
+            <a:graphic xmlns:a="http://schemas.openxmlformats.org/drawingml/2006/main">
+              <a:graphicData uri="http://schemas.openxmlformats.org/drawingml/2006/picture">
+                <pic:pic xmlns:pic="http://schemas.openxmlformats.org/drawingml/2006/picture">
+                  <pic:nvPicPr>
+                    <pic:cNvPr id="4" name="Image4" descr=""/>
+                    <pic:cNvPicPr>
+                      <a:picLocks noChangeAspect="1" noChangeArrowheads="1"/>
+                    </pic:cNvPicPr>
+                  </pic:nvPicPr>
+                  <pic:blipFill>
+                    <a:blip r:embed="rId10"/>
+                    <a:stretch>
+                      <a:fillRect/>
+                    </a:stretch>
+                  </pic:blipFill>
+                  <pic:spPr bwMode="auto">
+                    <a:xfrm>
+                      <a:off x="0" y="0"/>
+                      <a:ext cx="5759450" cy="3637280"/>
+                    </a:xfrm>
+                    <a:prstGeom prst="rect">
+                      <a:avLst/>
+                    </a:prstGeom>
+                  </pic:spPr>
+                </pic:pic>
+              </a:graphicData>
+            </a:graphic>
+          </wp:anchor>
+        </w:drawing>
+      </w:r>
+    </w:p>
+    <w:p>
+      <w:pPr>
+        <w:pStyle w:val="Normal"/>
+        <w:rPr>
+          <w:color w:val="auto"/>
+          <w:sz w:val="24"/>
+          <w:szCs w:val="24"/>
+        </w:rPr>
+      </w:pPr>
+      <w:r>
+        <w:rPr>
+          <w:color w:val="auto"/>
+          <w:sz w:val="24"/>
+          <w:szCs w:val="24"/>
+        </w:rPr>
+      </w:r>
+    </w:p>
+    <w:p>
+      <w:pPr>
+        <w:pStyle w:val="Normal"/>
         <w:rPr/>
       </w:pPr>
       <w:r>
@@ -18955,6 +20101,85 @@
     <w:p>
       <w:pPr>
         <w:pStyle w:val="Normal"/>
+        <w:rPr>
+          <w:color w:val="auto"/>
+          <w:sz w:val="24"/>
+          <w:szCs w:val="24"/>
+        </w:rPr>
+      </w:pPr>
+      <w:r>
+        <w:rPr>
+          <w:color w:val="auto"/>
+          <w:sz w:val="24"/>
+          <w:szCs w:val="24"/>
+        </w:rPr>
+      </w:r>
+    </w:p>
+    <w:p>
+      <w:pPr>
+        <w:pStyle w:val="Normal"/>
+        <w:rPr>
+          <w:color w:val="auto"/>
+          <w:sz w:val="24"/>
+          <w:szCs w:val="24"/>
+        </w:rPr>
+      </w:pPr>
+      <w:r>
+        <w:rPr>
+          <w:color w:val="auto"/>
+          <w:sz w:val="24"/>
+          <w:szCs w:val="24"/>
+        </w:rPr>
+        <w:drawing>
+          <wp:anchor behindDoc="0" distT="0" distB="0" distL="0" distR="0" simplePos="0" locked="0" layoutInCell="0" allowOverlap="1" relativeHeight="6">
+            <wp:simplePos x="0" y="0"/>
+            <wp:positionH relativeFrom="column">
+              <wp:align>center</wp:align>
+            </wp:positionH>
+            <wp:positionV relativeFrom="paragraph">
+              <wp:posOffset>635</wp:posOffset>
+            </wp:positionV>
+            <wp:extent cx="5759450" cy="3758565"/>
+            <wp:effectExtent l="0" t="0" r="0" b="0"/>
+            <wp:wrapSquare wrapText="largest"/>
+            <wp:docPr id="5" name="Image5" descr=""/>
+            <wp:cNvGraphicFramePr>
+              <a:graphicFrameLocks xmlns:a="http://schemas.openxmlformats.org/drawingml/2006/main" noChangeAspect="1"/>
+            </wp:cNvGraphicFramePr>
+            <a:graphic xmlns:a="http://schemas.openxmlformats.org/drawingml/2006/main">
+              <a:graphicData uri="http://schemas.openxmlformats.org/drawingml/2006/picture">
+                <pic:pic xmlns:pic="http://schemas.openxmlformats.org/drawingml/2006/picture">
+                  <pic:nvPicPr>
+                    <pic:cNvPr id="5" name="Image5" descr=""/>
+                    <pic:cNvPicPr>
+                      <a:picLocks noChangeAspect="1" noChangeArrowheads="1"/>
+                    </pic:cNvPicPr>
+                  </pic:nvPicPr>
+                  <pic:blipFill>
+                    <a:blip r:embed="rId11"/>
+                    <a:stretch>
+                      <a:fillRect/>
+                    </a:stretch>
+                  </pic:blipFill>
+                  <pic:spPr bwMode="auto">
+                    <a:xfrm>
+                      <a:off x="0" y="0"/>
+                      <a:ext cx="5759450" cy="3758565"/>
+                    </a:xfrm>
+                    <a:prstGeom prst="rect">
+                      <a:avLst/>
+                    </a:prstGeom>
+                  </pic:spPr>
+                </pic:pic>
+              </a:graphicData>
+            </a:graphic>
+          </wp:anchor>
+        </w:drawing>
+      </w:r>
+    </w:p>
+    <w:p>
+      <w:pPr>
+        <w:pStyle w:val="Normal"/>
         <w:rPr/>
       </w:pPr>
       <w:r>
@@ -18988,6 +20213,332 @@
     <w:p>
       <w:pPr>
         <w:pStyle w:val="Normal"/>
+        <w:rPr>
+          <w:color w:val="auto"/>
+          <w:sz w:val="24"/>
+          <w:szCs w:val="24"/>
+        </w:rPr>
+      </w:pPr>
+      <w:r>
+        <w:rPr>
+          <w:color w:val="auto"/>
+          <w:sz w:val="24"/>
+          <w:szCs w:val="24"/>
+        </w:rPr>
+      </w:r>
+    </w:p>
+    <w:p>
+      <w:pPr>
+        <w:pStyle w:val="Normal"/>
+        <w:rPr>
+          <w:color w:val="auto"/>
+          <w:sz w:val="24"/>
+          <w:szCs w:val="24"/>
+        </w:rPr>
+      </w:pPr>
+      <w:r>
+        <w:rPr>
+          <w:color w:val="auto"/>
+          <w:sz w:val="24"/>
+          <w:szCs w:val="24"/>
+        </w:rPr>
+      </w:r>
+    </w:p>
+    <w:p>
+      <w:pPr>
+        <w:pStyle w:val="Normal"/>
+        <w:rPr>
+          <w:color w:val="auto"/>
+          <w:sz w:val="24"/>
+          <w:szCs w:val="24"/>
+        </w:rPr>
+      </w:pPr>
+      <w:r>
+        <w:rPr>
+          <w:color w:val="auto"/>
+          <w:sz w:val="24"/>
+          <w:szCs w:val="24"/>
+        </w:rPr>
+        <w:drawing>
+          <wp:anchor behindDoc="0" distT="0" distB="0" distL="0" distR="0" simplePos="0" locked="0" layoutInCell="0" allowOverlap="1" relativeHeight="4">
+            <wp:simplePos x="0" y="0"/>
+            <wp:positionH relativeFrom="column">
+              <wp:align>center</wp:align>
+            </wp:positionH>
+            <wp:positionV relativeFrom="paragraph">
+              <wp:posOffset>635</wp:posOffset>
+            </wp:positionV>
+            <wp:extent cx="3820160" cy="3600450"/>
+            <wp:effectExtent l="0" t="0" r="0" b="0"/>
+            <wp:wrapSquare wrapText="largest"/>
+            <wp:docPr id="6" name="Image3" descr=""/>
+            <wp:cNvGraphicFramePr>
+              <a:graphicFrameLocks xmlns:a="http://schemas.openxmlformats.org/drawingml/2006/main" noChangeAspect="1"/>
+            </wp:cNvGraphicFramePr>
+            <a:graphic xmlns:a="http://schemas.openxmlformats.org/drawingml/2006/main">
+              <a:graphicData uri="http://schemas.openxmlformats.org/drawingml/2006/picture">
+                <pic:pic xmlns:pic="http://schemas.openxmlformats.org/drawingml/2006/picture">
+                  <pic:nvPicPr>
+                    <pic:cNvPr id="6" name="Image3" descr=""/>
+                    <pic:cNvPicPr>
+                      <a:picLocks noChangeAspect="1" noChangeArrowheads="1"/>
+                    </pic:cNvPicPr>
+                  </pic:nvPicPr>
+                  <pic:blipFill>
+                    <a:blip r:embed="rId12"/>
+                    <a:stretch>
+                      <a:fillRect/>
+                    </a:stretch>
+                  </pic:blipFill>
+                  <pic:spPr bwMode="auto">
+                    <a:xfrm>
+                      <a:off x="0" y="0"/>
+                      <a:ext cx="3820160" cy="3600450"/>
+                    </a:xfrm>
+                    <a:prstGeom prst="rect">
+                      <a:avLst/>
+                    </a:prstGeom>
+                  </pic:spPr>
+                </pic:pic>
+              </a:graphicData>
+            </a:graphic>
+          </wp:anchor>
+        </w:drawing>
+      </w:r>
+    </w:p>
+    <w:p>
+      <w:pPr>
+        <w:pStyle w:val="Normal"/>
+        <w:rPr>
+          <w:color w:val="auto"/>
+          <w:sz w:val="24"/>
+          <w:szCs w:val="24"/>
+        </w:rPr>
+      </w:pPr>
+      <w:r>
+        <w:rPr>
+          <w:color w:val="auto"/>
+          <w:sz w:val="24"/>
+          <w:szCs w:val="24"/>
+        </w:rPr>
+      </w:r>
+    </w:p>
+    <w:p>
+      <w:pPr>
+        <w:pStyle w:val="Normal"/>
+        <w:rPr>
+          <w:color w:val="auto"/>
+          <w:sz w:val="24"/>
+          <w:szCs w:val="24"/>
+        </w:rPr>
+      </w:pPr>
+      <w:r>
+        <w:rPr>
+          <w:color w:val="auto"/>
+          <w:sz w:val="24"/>
+          <w:szCs w:val="24"/>
+        </w:rPr>
+      </w:r>
+    </w:p>
+    <w:p>
+      <w:pPr>
+        <w:pStyle w:val="Normal"/>
+        <w:rPr>
+          <w:color w:val="auto"/>
+          <w:sz w:val="24"/>
+          <w:szCs w:val="24"/>
+        </w:rPr>
+      </w:pPr>
+      <w:r>
+        <w:rPr>
+          <w:color w:val="auto"/>
+          <w:sz w:val="24"/>
+          <w:szCs w:val="24"/>
+        </w:rPr>
+      </w:r>
+    </w:p>
+    <w:p>
+      <w:pPr>
+        <w:pStyle w:val="Normal"/>
+        <w:rPr>
+          <w:color w:val="auto"/>
+          <w:sz w:val="24"/>
+          <w:szCs w:val="24"/>
+        </w:rPr>
+      </w:pPr>
+      <w:r>
+        <w:rPr>
+          <w:color w:val="auto"/>
+          <w:sz w:val="24"/>
+          <w:szCs w:val="24"/>
+        </w:rPr>
+      </w:r>
+    </w:p>
+    <w:p>
+      <w:pPr>
+        <w:pStyle w:val="Normal"/>
+        <w:rPr/>
+      </w:pPr>
+      <w:r>
+        <w:rPr/>
+      </w:r>
+    </w:p>
+    <w:p>
+      <w:pPr>
+        <w:pStyle w:val="Normal"/>
+        <w:rPr/>
+      </w:pPr>
+      <w:r>
+        <w:rPr/>
+      </w:r>
+    </w:p>
+    <w:p>
+      <w:pPr>
+        <w:pStyle w:val="Normal"/>
+        <w:rPr/>
+      </w:pPr>
+      <w:r>
+        <w:rPr/>
+      </w:r>
+    </w:p>
+    <w:p>
+      <w:pPr>
+        <w:pStyle w:val="Normal"/>
+        <w:rPr/>
+      </w:pPr>
+      <w:r>
+        <w:rPr/>
+      </w:r>
+    </w:p>
+    <w:p>
+      <w:pPr>
+        <w:pStyle w:val="Normal"/>
+        <w:rPr/>
+      </w:pPr>
+      <w:r>
+        <w:rPr/>
+      </w:r>
+    </w:p>
+    <w:p>
+      <w:pPr>
+        <w:pStyle w:val="Normal"/>
+        <w:rPr/>
+      </w:pPr>
+      <w:r>
+        <w:rPr/>
+      </w:r>
+    </w:p>
+    <w:p>
+      <w:pPr>
+        <w:pStyle w:val="Normal"/>
+        <w:rPr/>
+      </w:pPr>
+      <w:r>
+        <w:rPr/>
+      </w:r>
+    </w:p>
+    <w:p>
+      <w:pPr>
+        <w:pStyle w:val="Normal"/>
+        <w:rPr/>
+      </w:pPr>
+      <w:r>
+        <w:rPr/>
+      </w:r>
+    </w:p>
+    <w:p>
+      <w:pPr>
+        <w:pStyle w:val="Normal"/>
+        <w:rPr/>
+      </w:pPr>
+      <w:r>
+        <w:rPr/>
+      </w:r>
+    </w:p>
+    <w:p>
+      <w:pPr>
+        <w:pStyle w:val="Normal"/>
+        <w:rPr/>
+      </w:pPr>
+      <w:r>
+        <w:rPr/>
+      </w:r>
+    </w:p>
+    <w:p>
+      <w:pPr>
+        <w:pStyle w:val="Normal"/>
+        <w:rPr/>
+      </w:pPr>
+      <w:r>
+        <w:rPr/>
+      </w:r>
+    </w:p>
+    <w:p>
+      <w:pPr>
+        <w:pStyle w:val="Normal"/>
+        <w:rPr/>
+      </w:pPr>
+      <w:r>
+        <w:rPr/>
+      </w:r>
+    </w:p>
+    <w:p>
+      <w:pPr>
+        <w:pStyle w:val="Normal"/>
+        <w:rPr/>
+      </w:pPr>
+      <w:r>
+        <w:rPr/>
+      </w:r>
+    </w:p>
+    <w:p>
+      <w:pPr>
+        <w:pStyle w:val="Normal"/>
+        <w:rPr/>
+      </w:pPr>
+      <w:r>
+        <w:rPr/>
+      </w:r>
+    </w:p>
+    <w:p>
+      <w:pPr>
+        <w:pStyle w:val="Normal"/>
+        <w:rPr/>
+      </w:pPr>
+      <w:r>
+        <w:rPr/>
+      </w:r>
+    </w:p>
+    <w:p>
+      <w:pPr>
+        <w:pStyle w:val="Normal"/>
+        <w:rPr/>
+      </w:pPr>
+      <w:r>
+        <w:rPr/>
+      </w:r>
+    </w:p>
+    <w:p>
+      <w:pPr>
+        <w:pStyle w:val="Normal"/>
+        <w:rPr/>
+      </w:pPr>
+      <w:r>
+        <w:rPr/>
+      </w:r>
+    </w:p>
+    <w:p>
+      <w:pPr>
+        <w:pStyle w:val="Normal"/>
+        <w:rPr/>
+      </w:pPr>
+      <w:r>
+        <w:rPr/>
+      </w:r>
+    </w:p>
+    <w:p>
+      <w:pPr>
+        <w:pStyle w:val="Normal"/>
         <w:rPr/>
       </w:pPr>
       <w:r>
@@ -19021,6 +20572,153 @@
     <w:p>
       <w:pPr>
         <w:pStyle w:val="Normal"/>
+        <w:rPr>
+          <w:color w:val="auto"/>
+          <w:sz w:val="24"/>
+          <w:szCs w:val="24"/>
+        </w:rPr>
+      </w:pPr>
+      <w:r>
+        <w:rPr>
+          <w:color w:val="auto"/>
+          <w:sz w:val="24"/>
+          <w:szCs w:val="24"/>
+        </w:rPr>
+      </w:r>
+    </w:p>
+    <w:p>
+      <w:pPr>
+        <w:pStyle w:val="Normal"/>
+        <w:rPr>
+          <w:color w:val="auto"/>
+          <w:sz w:val="24"/>
+          <w:szCs w:val="24"/>
+        </w:rPr>
+      </w:pPr>
+      <w:r>
+        <w:rPr>
+          <w:color w:val="auto"/>
+          <w:sz w:val="24"/>
+          <w:szCs w:val="24"/>
+        </w:rPr>
+        <w:drawing>
+          <wp:anchor behindDoc="0" distT="0" distB="0" distL="0" distR="0" simplePos="0" locked="0" layoutInCell="0" allowOverlap="1" relativeHeight="3">
+            <wp:simplePos x="0" y="0"/>
+            <wp:positionH relativeFrom="column">
+              <wp:align>center</wp:align>
+            </wp:positionH>
+            <wp:positionV relativeFrom="paragraph">
+              <wp:posOffset>635</wp:posOffset>
+            </wp:positionV>
+            <wp:extent cx="5759450" cy="3305175"/>
+            <wp:effectExtent l="0" t="0" r="0" b="0"/>
+            <wp:wrapSquare wrapText="largest"/>
+            <wp:docPr id="7" name="Image2" descr=""/>
+            <wp:cNvGraphicFramePr>
+              <a:graphicFrameLocks xmlns:a="http://schemas.openxmlformats.org/drawingml/2006/main" noChangeAspect="1"/>
+            </wp:cNvGraphicFramePr>
+            <a:graphic xmlns:a="http://schemas.openxmlformats.org/drawingml/2006/main">
+              <a:graphicData uri="http://schemas.openxmlformats.org/drawingml/2006/picture">
+                <pic:pic xmlns:pic="http://schemas.openxmlformats.org/drawingml/2006/picture">
+                  <pic:nvPicPr>
+                    <pic:cNvPr id="7" name="Image2" descr=""/>
+                    <pic:cNvPicPr>
+                      <a:picLocks noChangeAspect="1" noChangeArrowheads="1"/>
+                    </pic:cNvPicPr>
+                  </pic:nvPicPr>
+                  <pic:blipFill>
+                    <a:blip r:embed="rId13"/>
+                    <a:stretch>
+                      <a:fillRect/>
+                    </a:stretch>
+                  </pic:blipFill>
+                  <pic:spPr bwMode="auto">
+                    <a:xfrm>
+                      <a:off x="0" y="0"/>
+                      <a:ext cx="5759450" cy="3305175"/>
+                    </a:xfrm>
+                    <a:prstGeom prst="rect">
+                      <a:avLst/>
+                    </a:prstGeom>
+                  </pic:spPr>
+                </pic:pic>
+              </a:graphicData>
+            </a:graphic>
+          </wp:anchor>
+        </w:drawing>
+      </w:r>
+    </w:p>
+    <w:p>
+      <w:pPr>
+        <w:pStyle w:val="Normal"/>
+        <w:rPr>
+          <w:color w:val="auto"/>
+          <w:sz w:val="24"/>
+          <w:szCs w:val="24"/>
+        </w:rPr>
+      </w:pPr>
+      <w:r>
+        <w:rPr>
+          <w:color w:val="auto"/>
+          <w:sz w:val="24"/>
+          <w:szCs w:val="24"/>
+        </w:rPr>
+      </w:r>
+    </w:p>
+    <w:p>
+      <w:pPr>
+        <w:pStyle w:val="Normal"/>
+        <w:rPr>
+          <w:color w:val="auto"/>
+          <w:sz w:val="24"/>
+          <w:szCs w:val="24"/>
+        </w:rPr>
+      </w:pPr>
+      <w:r>
+        <w:rPr>
+          <w:color w:val="auto"/>
+          <w:sz w:val="24"/>
+          <w:szCs w:val="24"/>
+        </w:rPr>
+      </w:r>
+    </w:p>
+    <w:p>
+      <w:pPr>
+        <w:pStyle w:val="Normal"/>
+        <w:rPr>
+          <w:color w:val="auto"/>
+          <w:sz w:val="24"/>
+          <w:szCs w:val="24"/>
+        </w:rPr>
+      </w:pPr>
+      <w:r>
+        <w:rPr>
+          <w:color w:val="auto"/>
+          <w:sz w:val="24"/>
+          <w:szCs w:val="24"/>
+        </w:rPr>
+      </w:r>
+    </w:p>
+    <w:p>
+      <w:pPr>
+        <w:pStyle w:val="Normal"/>
+        <w:rPr>
+          <w:color w:val="auto"/>
+          <w:sz w:val="24"/>
+          <w:szCs w:val="24"/>
+        </w:rPr>
+      </w:pPr>
+      <w:r>
+        <w:rPr>
+          <w:color w:val="auto"/>
+          <w:sz w:val="24"/>
+          <w:szCs w:val="24"/>
+        </w:rPr>
+      </w:r>
+    </w:p>
+    <w:p>
+      <w:pPr>
+        <w:pStyle w:val="Normal"/>
         <w:rPr/>
       </w:pPr>
       <w:r>
@@ -19062,6 +20760,81 @@
     </w:p>
     <w:p>
       <w:pPr>
+        <w:pStyle w:val="Normal"/>
+        <w:rPr/>
+      </w:pPr>
+      <w:r>
+        <w:drawing>
+          <wp:anchor behindDoc="0" distT="0" distB="0" distL="0" distR="0" simplePos="0" locked="0" layoutInCell="0" allowOverlap="1" relativeHeight="7">
+            <wp:simplePos x="0" y="0"/>
+            <wp:positionH relativeFrom="column">
+              <wp:align>center</wp:align>
+            </wp:positionH>
+            <wp:positionV relativeFrom="paragraph">
+              <wp:posOffset>635</wp:posOffset>
+            </wp:positionV>
+            <wp:extent cx="5759450" cy="5982335"/>
+            <wp:effectExtent l="0" t="0" r="0" b="0"/>
+            <wp:wrapSquare wrapText="largest"/>
+            <wp:docPr id="8" name="Image6" descr=""/>
+            <wp:cNvGraphicFramePr>
+              <a:graphicFrameLocks xmlns:a="http://schemas.openxmlformats.org/drawingml/2006/main" noChangeAspect="1"/>
+            </wp:cNvGraphicFramePr>
+            <a:graphic xmlns:a="http://schemas.openxmlformats.org/drawingml/2006/main">
+              <a:graphicData uri="http://schemas.openxmlformats.org/drawingml/2006/picture">
+                <pic:pic xmlns:pic="http://schemas.openxmlformats.org/drawingml/2006/picture">
+                  <pic:nvPicPr>
+                    <pic:cNvPr id="8" name="Image6" descr=""/>
+                    <pic:cNvPicPr>
+                      <a:picLocks noChangeAspect="1" noChangeArrowheads="1"/>
+                    </pic:cNvPicPr>
+                  </pic:nvPicPr>
+                  <pic:blipFill>
+                    <a:blip r:embed="rId14"/>
+                    <a:stretch>
+                      <a:fillRect/>
+                    </a:stretch>
+                  </pic:blipFill>
+                  <pic:spPr bwMode="auto">
+                    <a:xfrm>
+                      <a:off x="0" y="0"/>
+                      <a:ext cx="5759450" cy="5982335"/>
+                    </a:xfrm>
+                    <a:prstGeom prst="rect">
+                      <a:avLst/>
+                    </a:prstGeom>
+                  </pic:spPr>
+                </pic:pic>
+              </a:graphicData>
+            </a:graphic>
+          </wp:anchor>
+        </w:drawing>
+      </w:r>
+      <w:r>
+        <w:rPr/>
+        <w:tab/>
+      </w:r>
+    </w:p>
+    <w:p>
+      <w:pPr>
+        <w:pStyle w:val="Normal"/>
+        <w:rPr/>
+      </w:pPr>
+      <w:r>
+        <w:rPr/>
+      </w:r>
+    </w:p>
+    <w:p>
+      <w:pPr>
+        <w:pStyle w:val="Normal"/>
+        <w:rPr/>
+      </w:pPr>
+      <w:r>
+        <w:rPr/>
+      </w:r>
+    </w:p>
+    <w:p>
+      <w:pPr>
         <w:pStyle w:val="Titre2"/>
         <w:numPr>
           <w:ilvl w:val="1"/>
@@ -19268,6 +21041,90 @@
         <w:t>Diagramme de cas d’utilisation (UML)</w:t>
       </w:r>
       <w:bookmarkEnd w:id="348"/>
+    </w:p>
+    <w:p>
+      <w:pPr>
+        <w:pStyle w:val="Normal"/>
+        <w:rPr/>
+      </w:pPr>
+      <w:r>
+        <w:drawing>
+          <wp:anchor behindDoc="0" distT="0" distB="0" distL="0" distR="0" simplePos="0" locked="0" layoutInCell="0" allowOverlap="1" relativeHeight="8">
+            <wp:simplePos x="0" y="0"/>
+            <wp:positionH relativeFrom="column">
+              <wp:align>center</wp:align>
+            </wp:positionH>
+            <wp:positionV relativeFrom="paragraph">
+              <wp:posOffset>635</wp:posOffset>
+            </wp:positionV>
+            <wp:extent cx="5759450" cy="8192770"/>
+            <wp:effectExtent l="0" t="0" r="0" b="0"/>
+            <wp:wrapSquare wrapText="largest"/>
+            <wp:docPr id="9" name="Image7" descr=""/>
+            <wp:cNvGraphicFramePr>
+              <a:graphicFrameLocks xmlns:a="http://schemas.openxmlformats.org/drawingml/2006/main" noChangeAspect="1"/>
+            </wp:cNvGraphicFramePr>
+            <a:graphic xmlns:a="http://schemas.openxmlformats.org/drawingml/2006/main">
+              <a:graphicData uri="http://schemas.openxmlformats.org/drawingml/2006/picture">
+                <pic:pic xmlns:pic="http://schemas.openxmlformats.org/drawingml/2006/picture">
+                  <pic:nvPicPr>
+                    <pic:cNvPr id="9" name="Image7" descr=""/>
+                    <pic:cNvPicPr>
+                      <a:picLocks noChangeAspect="1" noChangeArrowheads="1"/>
+                    </pic:cNvPicPr>
+                  </pic:nvPicPr>
+                  <pic:blipFill>
+                    <a:blip r:embed="rId15"/>
+                    <a:stretch>
+                      <a:fillRect/>
+                    </a:stretch>
+                  </pic:blipFill>
+                  <pic:spPr bwMode="auto">
+                    <a:xfrm>
+                      <a:off x="0" y="0"/>
+                      <a:ext cx="5759450" cy="8192770"/>
+                    </a:xfrm>
+                    <a:prstGeom prst="rect">
+                      <a:avLst/>
+                    </a:prstGeom>
+                  </pic:spPr>
+                </pic:pic>
+              </a:graphicData>
+            </a:graphic>
+          </wp:anchor>
+        </w:drawing>
+      </w:r>
+      <w:r>
+        <w:rPr/>
+        <w:tab/>
+      </w:r>
+    </w:p>
+    <w:p>
+      <w:pPr>
+        <w:pStyle w:val="Normal"/>
+        <w:rPr/>
+      </w:pPr>
+      <w:r>
+        <w:rPr/>
+      </w:r>
+    </w:p>
+    <w:p>
+      <w:pPr>
+        <w:pStyle w:val="Normal"/>
+        <w:rPr/>
+      </w:pPr>
+      <w:r>
+        <w:rPr/>
+      </w:r>
+    </w:p>
+    <w:p>
+      <w:pPr>
+        <w:pStyle w:val="Normal"/>
+        <w:rPr/>
+      </w:pPr>
+      <w:r>
+        <w:rPr/>
+      </w:r>
     </w:p>
     <w:p>
       <w:pPr>
@@ -20679,6 +22536,141 @@
       <w:pPr>
         <w:pStyle w:val="Normal"/>
         <w:rPr>
+          <w:rFonts w:cs="Calibri" w:cstheme="minorHAnsi"/>
+          <w:i/>
+          <w:i/>
+          <w:lang w:eastAsia="fr-FR"/>
+        </w:rPr>
+      </w:pPr>
+      <w:r>
+        <w:rPr>
+          <w:rFonts w:cs="Calibri" w:cstheme="minorHAnsi"/>
+          <w:i/>
+          <w:lang w:eastAsia="fr-FR"/>
+        </w:rPr>
+      </w:r>
+    </w:p>
+    <w:p>
+      <w:pPr>
+        <w:pStyle w:val="Normal"/>
+        <w:rPr>
+          <w:rFonts w:cs="Calibri" w:cstheme="minorHAnsi"/>
+          <w:i/>
+          <w:i/>
+          <w:lang w:eastAsia="fr-FR"/>
+        </w:rPr>
+      </w:pPr>
+      <w:r>
+        <w:rPr>
+          <w:rFonts w:cs="Calibri" w:cstheme="minorHAnsi"/>
+          <w:i/>
+          <w:lang w:eastAsia="fr-FR"/>
+        </w:rPr>
+      </w:r>
+    </w:p>
+    <w:p>
+      <w:pPr>
+        <w:pStyle w:val="Normal"/>
+        <w:rPr>
+          <w:rFonts w:cs="Calibri" w:cstheme="minorHAnsi"/>
+          <w:i/>
+          <w:i/>
+          <w:lang w:eastAsia="fr-FR"/>
+        </w:rPr>
+      </w:pPr>
+      <w:r>
+        <w:rPr>
+          <w:rFonts w:cs="Calibri" w:cstheme="minorHAnsi"/>
+          <w:i/>
+          <w:lang w:eastAsia="fr-FR"/>
+        </w:rPr>
+        <w:drawing>
+          <wp:anchor behindDoc="0" distT="0" distB="0" distL="0" distR="0" simplePos="0" locked="0" layoutInCell="0" allowOverlap="1" relativeHeight="9">
+            <wp:simplePos x="0" y="0"/>
+            <wp:positionH relativeFrom="column">
+              <wp:align>center</wp:align>
+            </wp:positionH>
+            <wp:positionV relativeFrom="paragraph">
+              <wp:posOffset>635</wp:posOffset>
+            </wp:positionV>
+            <wp:extent cx="5759450" cy="7059930"/>
+            <wp:effectExtent l="0" t="0" r="0" b="0"/>
+            <wp:wrapSquare wrapText="largest"/>
+            <wp:docPr id="10" name="Image8" descr=""/>
+            <wp:cNvGraphicFramePr>
+              <a:graphicFrameLocks xmlns:a="http://schemas.openxmlformats.org/drawingml/2006/main" noChangeAspect="1"/>
+            </wp:cNvGraphicFramePr>
+            <a:graphic xmlns:a="http://schemas.openxmlformats.org/drawingml/2006/main">
+              <a:graphicData uri="http://schemas.openxmlformats.org/drawingml/2006/picture">
+                <pic:pic xmlns:pic="http://schemas.openxmlformats.org/drawingml/2006/picture">
+                  <pic:nvPicPr>
+                    <pic:cNvPr id="10" name="Image8" descr=""/>
+                    <pic:cNvPicPr>
+                      <a:picLocks noChangeAspect="1" noChangeArrowheads="1"/>
+                    </pic:cNvPicPr>
+                  </pic:nvPicPr>
+                  <pic:blipFill>
+                    <a:blip r:embed="rId16"/>
+                    <a:stretch>
+                      <a:fillRect/>
+                    </a:stretch>
+                  </pic:blipFill>
+                  <pic:spPr bwMode="auto">
+                    <a:xfrm>
+                      <a:off x="0" y="0"/>
+                      <a:ext cx="5759450" cy="7059930"/>
+                    </a:xfrm>
+                    <a:prstGeom prst="rect">
+                      <a:avLst/>
+                    </a:prstGeom>
+                  </pic:spPr>
+                </pic:pic>
+              </a:graphicData>
+            </a:graphic>
+          </wp:anchor>
+        </w:drawing>
+      </w:r>
+    </w:p>
+    <w:p>
+      <w:pPr>
+        <w:pStyle w:val="Normal"/>
+        <w:rPr>
+          <w:rFonts w:cs="Calibri" w:cstheme="minorHAnsi"/>
+          <w:i/>
+          <w:i/>
+          <w:lang w:eastAsia="fr-FR"/>
+        </w:rPr>
+      </w:pPr>
+      <w:r>
+        <w:rPr>
+          <w:rFonts w:cs="Calibri" w:cstheme="minorHAnsi"/>
+          <w:i/>
+          <w:lang w:eastAsia="fr-FR"/>
+        </w:rPr>
+      </w:r>
+    </w:p>
+    <w:p>
+      <w:pPr>
+        <w:pStyle w:val="Normal"/>
+        <w:rPr>
+          <w:rFonts w:cs="Calibri" w:cstheme="minorHAnsi"/>
+          <w:i/>
+          <w:i/>
+          <w:lang w:eastAsia="fr-FR"/>
+        </w:rPr>
+      </w:pPr>
+      <w:r>
+        <w:rPr>
+          <w:rFonts w:cs="Calibri" w:cstheme="minorHAnsi"/>
+          <w:i/>
+          <w:lang w:eastAsia="fr-FR"/>
+        </w:rPr>
+      </w:r>
+    </w:p>
+    <w:p>
+      <w:pPr>
+        <w:pStyle w:val="Normal"/>
+        <w:rPr>
           <w:b/>
           <w:b/>
           <w:bCs/>
@@ -20692,6 +22684,1106 @@
           <w:u w:val="single"/>
         </w:rPr>
         <w:t xml:space="preserve">Diagramme de séquence </w:t>
+      </w:r>
+    </w:p>
+    <w:p>
+      <w:pPr>
+        <w:pStyle w:val="Normal"/>
+        <w:rPr>
+          <w:b/>
+          <w:b/>
+          <w:bCs/>
+          <w:u w:val="single"/>
+        </w:rPr>
+      </w:pPr>
+      <w:r>
+        <w:rPr>
+          <w:b/>
+          <w:bCs/>
+          <w:u w:val="single"/>
+        </w:rPr>
+      </w:r>
+    </w:p>
+    <w:p>
+      <w:pPr>
+        <w:pStyle w:val="Normal"/>
+        <w:rPr>
+          <w:b/>
+          <w:b/>
+          <w:bCs/>
+          <w:u w:val="single"/>
+        </w:rPr>
+      </w:pPr>
+      <w:r>
+        <w:rPr>
+          <w:b/>
+          <w:bCs/>
+          <w:u w:val="single"/>
+        </w:rPr>
+        <w:t>1/Walk Avaiable</w:t>
+      </w:r>
+    </w:p>
+    <w:p>
+      <w:pPr>
+        <w:pStyle w:val="Normal"/>
+        <w:rPr>
+          <w:b/>
+          <w:b/>
+          <w:bCs/>
+          <w:u w:val="single"/>
+        </w:rPr>
+      </w:pPr>
+      <w:r>
+        <w:rPr>
+          <w:b/>
+          <w:bCs/>
+          <w:u w:val="single"/>
+        </w:rPr>
+        <w:drawing>
+          <wp:anchor behindDoc="0" distT="0" distB="0" distL="0" distR="0" simplePos="0" locked="0" layoutInCell="0" allowOverlap="1" relativeHeight="10">
+            <wp:simplePos x="0" y="0"/>
+            <wp:positionH relativeFrom="column">
+              <wp:align>center</wp:align>
+            </wp:positionH>
+            <wp:positionV relativeFrom="paragraph">
+              <wp:posOffset>635</wp:posOffset>
+            </wp:positionV>
+            <wp:extent cx="5759450" cy="5401310"/>
+            <wp:effectExtent l="0" t="0" r="0" b="0"/>
+            <wp:wrapSquare wrapText="largest"/>
+            <wp:docPr id="11" name="Image9" descr=""/>
+            <wp:cNvGraphicFramePr>
+              <a:graphicFrameLocks xmlns:a="http://schemas.openxmlformats.org/drawingml/2006/main" noChangeAspect="1"/>
+            </wp:cNvGraphicFramePr>
+            <a:graphic xmlns:a="http://schemas.openxmlformats.org/drawingml/2006/main">
+              <a:graphicData uri="http://schemas.openxmlformats.org/drawingml/2006/picture">
+                <pic:pic xmlns:pic="http://schemas.openxmlformats.org/drawingml/2006/picture">
+                  <pic:nvPicPr>
+                    <pic:cNvPr id="11" name="Image9" descr=""/>
+                    <pic:cNvPicPr>
+                      <a:picLocks noChangeAspect="1" noChangeArrowheads="1"/>
+                    </pic:cNvPicPr>
+                  </pic:nvPicPr>
+                  <pic:blipFill>
+                    <a:blip r:embed="rId17"/>
+                    <a:stretch>
+                      <a:fillRect/>
+                    </a:stretch>
+                  </pic:blipFill>
+                  <pic:spPr bwMode="auto">
+                    <a:xfrm>
+                      <a:off x="0" y="0"/>
+                      <a:ext cx="5759450" cy="5401310"/>
+                    </a:xfrm>
+                    <a:prstGeom prst="rect">
+                      <a:avLst/>
+                    </a:prstGeom>
+                  </pic:spPr>
+                </pic:pic>
+              </a:graphicData>
+            </a:graphic>
+          </wp:anchor>
+        </w:drawing>
+      </w:r>
+    </w:p>
+    <w:p>
+      <w:pPr>
+        <w:pStyle w:val="Normal"/>
+        <w:rPr>
+          <w:b/>
+          <w:b/>
+          <w:bCs/>
+          <w:u w:val="single"/>
+        </w:rPr>
+      </w:pPr>
+      <w:r>
+        <w:rPr>
+          <w:b/>
+          <w:bCs/>
+          <w:u w:val="single"/>
+        </w:rPr>
+      </w:r>
+    </w:p>
+    <w:p>
+      <w:pPr>
+        <w:pStyle w:val="Normal"/>
+        <w:rPr>
+          <w:b/>
+          <w:b/>
+          <w:bCs/>
+          <w:u w:val="single"/>
+        </w:rPr>
+      </w:pPr>
+      <w:r>
+        <w:rPr>
+          <w:b/>
+          <w:bCs/>
+          <w:u w:val="single"/>
+        </w:rPr>
+        <w:t>2/Walk unavaiable</w:t>
+      </w:r>
+    </w:p>
+    <w:p>
+      <w:pPr>
+        <w:pStyle w:val="Normal"/>
+        <w:rPr>
+          <w:b/>
+          <w:b/>
+          <w:bCs/>
+          <w:u w:val="single"/>
+        </w:rPr>
+      </w:pPr>
+      <w:r>
+        <w:rPr>
+          <w:b/>
+          <w:bCs/>
+          <w:u w:val="single"/>
+        </w:rPr>
+      </w:r>
+    </w:p>
+    <w:p>
+      <w:pPr>
+        <w:pStyle w:val="Normal"/>
+        <w:rPr>
+          <w:b/>
+          <w:b/>
+          <w:bCs/>
+          <w:u w:val="single"/>
+        </w:rPr>
+      </w:pPr>
+      <w:r>
+        <w:rPr>
+          <w:b/>
+          <w:bCs/>
+          <w:u w:val="single"/>
+        </w:rPr>
+      </w:r>
+    </w:p>
+    <w:p>
+      <w:pPr>
+        <w:pStyle w:val="Normal"/>
+        <w:rPr>
+          <w:b/>
+          <w:b/>
+          <w:bCs/>
+          <w:u w:val="single"/>
+        </w:rPr>
+      </w:pPr>
+      <w:r>
+        <w:rPr>
+          <w:b/>
+          <w:bCs/>
+          <w:u w:val="single"/>
+        </w:rPr>
+      </w:r>
+    </w:p>
+    <w:p>
+      <w:pPr>
+        <w:pStyle w:val="Normal"/>
+        <w:rPr>
+          <w:b/>
+          <w:b/>
+          <w:bCs/>
+          <w:u w:val="single"/>
+        </w:rPr>
+      </w:pPr>
+      <w:r>
+        <w:rPr>
+          <w:b/>
+          <w:bCs/>
+          <w:u w:val="single"/>
+        </w:rPr>
+      </w:r>
+    </w:p>
+    <w:p>
+      <w:pPr>
+        <w:pStyle w:val="Normal"/>
+        <w:rPr>
+          <w:b/>
+          <w:b/>
+          <w:bCs/>
+          <w:u w:val="single"/>
+        </w:rPr>
+      </w:pPr>
+      <w:r>
+        <w:rPr>
+          <w:b/>
+          <w:bCs/>
+          <w:u w:val="single"/>
+        </w:rPr>
+      </w:r>
+    </w:p>
+    <w:p>
+      <w:pPr>
+        <w:pStyle w:val="Normal"/>
+        <w:rPr>
+          <w:b/>
+          <w:b/>
+          <w:bCs/>
+          <w:u w:val="single"/>
+        </w:rPr>
+      </w:pPr>
+      <w:r>
+        <w:rPr>
+          <w:b/>
+          <w:bCs/>
+          <w:u w:val="single"/>
+        </w:rPr>
+      </w:r>
+    </w:p>
+    <w:p>
+      <w:pPr>
+        <w:pStyle w:val="Normal"/>
+        <w:rPr>
+          <w:b/>
+          <w:b/>
+          <w:bCs/>
+          <w:u w:val="single"/>
+        </w:rPr>
+      </w:pPr>
+      <w:r>
+        <w:rPr>
+          <w:b/>
+          <w:bCs/>
+          <w:u w:val="single"/>
+        </w:rPr>
+      </w:r>
+    </w:p>
+    <w:p>
+      <w:pPr>
+        <w:pStyle w:val="Normal"/>
+        <w:rPr>
+          <w:b/>
+          <w:b/>
+          <w:bCs/>
+          <w:u w:val="single"/>
+        </w:rPr>
+      </w:pPr>
+      <w:r>
+        <w:rPr>
+          <w:b/>
+          <w:bCs/>
+          <w:u w:val="single"/>
+        </w:rPr>
+      </w:r>
+    </w:p>
+    <w:p>
+      <w:pPr>
+        <w:pStyle w:val="Normal"/>
+        <w:rPr>
+          <w:b/>
+          <w:b/>
+          <w:bCs/>
+          <w:u w:val="single"/>
+        </w:rPr>
+      </w:pPr>
+      <w:r>
+        <w:rPr>
+          <w:b/>
+          <w:bCs/>
+          <w:u w:val="single"/>
+        </w:rPr>
+      </w:r>
+    </w:p>
+    <w:p>
+      <w:pPr>
+        <w:pStyle w:val="Normal"/>
+        <w:rPr>
+          <w:b/>
+          <w:b/>
+          <w:bCs/>
+          <w:u w:val="single"/>
+        </w:rPr>
+      </w:pPr>
+      <w:r>
+        <w:rPr>
+          <w:b/>
+          <w:bCs/>
+          <w:u w:val="single"/>
+        </w:rPr>
+      </w:r>
+    </w:p>
+    <w:p>
+      <w:pPr>
+        <w:pStyle w:val="Normal"/>
+        <w:rPr>
+          <w:b/>
+          <w:b/>
+          <w:bCs/>
+          <w:u w:val="single"/>
+        </w:rPr>
+      </w:pPr>
+      <w:r>
+        <w:rPr>
+          <w:b/>
+          <w:bCs/>
+          <w:u w:val="single"/>
+        </w:rPr>
+      </w:r>
+    </w:p>
+    <w:p>
+      <w:pPr>
+        <w:pStyle w:val="Normal"/>
+        <w:rPr>
+          <w:b/>
+          <w:b/>
+          <w:bCs/>
+          <w:u w:val="single"/>
+        </w:rPr>
+      </w:pPr>
+      <w:r>
+        <w:rPr>
+          <w:b/>
+          <w:bCs/>
+          <w:u w:val="single"/>
+        </w:rPr>
+      </w:r>
+    </w:p>
+    <w:p>
+      <w:pPr>
+        <w:pStyle w:val="Normal"/>
+        <w:rPr>
+          <w:b/>
+          <w:b/>
+          <w:bCs/>
+          <w:u w:val="single"/>
+        </w:rPr>
+      </w:pPr>
+      <w:r>
+        <w:rPr>
+          <w:b/>
+          <w:bCs/>
+          <w:u w:val="single"/>
+        </w:rPr>
+      </w:r>
+    </w:p>
+    <w:p>
+      <w:pPr>
+        <w:pStyle w:val="Normal"/>
+        <w:rPr>
+          <w:b/>
+          <w:b/>
+          <w:bCs/>
+          <w:u w:val="single"/>
+        </w:rPr>
+      </w:pPr>
+      <w:r>
+        <w:rPr>
+          <w:b/>
+          <w:bCs/>
+          <w:u w:val="single"/>
+        </w:rPr>
+      </w:r>
+    </w:p>
+    <w:p>
+      <w:pPr>
+        <w:pStyle w:val="Normal"/>
+        <w:rPr>
+          <w:b/>
+          <w:b/>
+          <w:bCs/>
+          <w:u w:val="single"/>
+        </w:rPr>
+      </w:pPr>
+      <w:r>
+        <w:rPr>
+          <w:b/>
+          <w:bCs/>
+          <w:u w:val="single"/>
+        </w:rPr>
+      </w:r>
+    </w:p>
+    <w:p>
+      <w:pPr>
+        <w:pStyle w:val="Normal"/>
+        <w:rPr>
+          <w:b/>
+          <w:b/>
+          <w:bCs/>
+          <w:u w:val="single"/>
+        </w:rPr>
+      </w:pPr>
+      <w:r>
+        <w:rPr>
+          <w:b/>
+          <w:bCs/>
+          <w:u w:val="single"/>
+        </w:rPr>
+      </w:r>
+    </w:p>
+    <w:p>
+      <w:pPr>
+        <w:pStyle w:val="Normal"/>
+        <w:rPr>
+          <w:b/>
+          <w:b/>
+          <w:bCs/>
+          <w:u w:val="single"/>
+        </w:rPr>
+      </w:pPr>
+      <w:r>
+        <w:rPr>
+          <w:b/>
+          <w:bCs/>
+          <w:u w:val="single"/>
+        </w:rPr>
+        <w:drawing>
+          <wp:anchor behindDoc="0" distT="0" distB="0" distL="0" distR="0" simplePos="0" locked="0" layoutInCell="0" allowOverlap="1" relativeHeight="11">
+            <wp:simplePos x="0" y="0"/>
+            <wp:positionH relativeFrom="column">
+              <wp:posOffset>399415</wp:posOffset>
+            </wp:positionH>
+            <wp:positionV relativeFrom="paragraph">
+              <wp:posOffset>97790</wp:posOffset>
+            </wp:positionV>
+            <wp:extent cx="4472940" cy="4846320"/>
+            <wp:effectExtent l="0" t="0" r="0" b="0"/>
+            <wp:wrapSquare wrapText="largest"/>
+            <wp:docPr id="12" name="Image10" descr=""/>
+            <wp:cNvGraphicFramePr>
+              <a:graphicFrameLocks xmlns:a="http://schemas.openxmlformats.org/drawingml/2006/main" noChangeAspect="1"/>
+            </wp:cNvGraphicFramePr>
+            <a:graphic xmlns:a="http://schemas.openxmlformats.org/drawingml/2006/main">
+              <a:graphicData uri="http://schemas.openxmlformats.org/drawingml/2006/picture">
+                <pic:pic xmlns:pic="http://schemas.openxmlformats.org/drawingml/2006/picture">
+                  <pic:nvPicPr>
+                    <pic:cNvPr id="12" name="Image10" descr=""/>
+                    <pic:cNvPicPr>
+                      <a:picLocks noChangeAspect="1" noChangeArrowheads="1"/>
+                    </pic:cNvPicPr>
+                  </pic:nvPicPr>
+                  <pic:blipFill>
+                    <a:blip r:embed="rId18"/>
+                    <a:stretch>
+                      <a:fillRect/>
+                    </a:stretch>
+                  </pic:blipFill>
+                  <pic:spPr bwMode="auto">
+                    <a:xfrm>
+                      <a:off x="0" y="0"/>
+                      <a:ext cx="4472940" cy="4846320"/>
+                    </a:xfrm>
+                    <a:prstGeom prst="rect">
+                      <a:avLst/>
+                    </a:prstGeom>
+                  </pic:spPr>
+                </pic:pic>
+              </a:graphicData>
+            </a:graphic>
+          </wp:anchor>
+        </w:drawing>
+      </w:r>
+    </w:p>
+    <w:p>
+      <w:pPr>
+        <w:pStyle w:val="Normal"/>
+        <w:rPr>
+          <w:b/>
+          <w:b/>
+          <w:bCs/>
+          <w:u w:val="single"/>
+        </w:rPr>
+      </w:pPr>
+      <w:r>
+        <w:rPr>
+          <w:b/>
+          <w:bCs/>
+          <w:u w:val="single"/>
+        </w:rPr>
+      </w:r>
+    </w:p>
+    <w:p>
+      <w:pPr>
+        <w:pStyle w:val="Normal"/>
+        <w:rPr>
+          <w:b/>
+          <w:b/>
+          <w:bCs/>
+          <w:u w:val="single"/>
+        </w:rPr>
+      </w:pPr>
+      <w:r>
+        <w:rPr>
+          <w:b/>
+          <w:bCs/>
+          <w:u w:val="single"/>
+        </w:rPr>
+      </w:r>
+    </w:p>
+    <w:p>
+      <w:pPr>
+        <w:pStyle w:val="Normal"/>
+        <w:rPr>
+          <w:b/>
+          <w:b/>
+          <w:bCs/>
+          <w:u w:val="single"/>
+        </w:rPr>
+      </w:pPr>
+      <w:r>
+        <w:rPr>
+          <w:b/>
+          <w:bCs/>
+          <w:u w:val="single"/>
+        </w:rPr>
+      </w:r>
+    </w:p>
+    <w:p>
+      <w:pPr>
+        <w:pStyle w:val="Normal"/>
+        <w:rPr>
+          <w:b/>
+          <w:b/>
+          <w:bCs/>
+          <w:u w:val="single"/>
+        </w:rPr>
+      </w:pPr>
+      <w:r>
+        <w:rPr>
+          <w:b/>
+          <w:bCs/>
+          <w:u w:val="single"/>
+        </w:rPr>
+      </w:r>
+    </w:p>
+    <w:p>
+      <w:pPr>
+        <w:pStyle w:val="Normal"/>
+        <w:rPr>
+          <w:b/>
+          <w:b/>
+          <w:bCs/>
+          <w:u w:val="single"/>
+        </w:rPr>
+      </w:pPr>
+      <w:r>
+        <w:rPr>
+          <w:b/>
+          <w:bCs/>
+          <w:u w:val="single"/>
+        </w:rPr>
+      </w:r>
+    </w:p>
+    <w:p>
+      <w:pPr>
+        <w:pStyle w:val="Normal"/>
+        <w:rPr>
+          <w:b/>
+          <w:b/>
+          <w:bCs/>
+          <w:u w:val="single"/>
+        </w:rPr>
+      </w:pPr>
+      <w:r>
+        <w:rPr>
+          <w:b/>
+          <w:bCs/>
+          <w:u w:val="single"/>
+        </w:rPr>
+      </w:r>
+    </w:p>
+    <w:p>
+      <w:pPr>
+        <w:pStyle w:val="Normal"/>
+        <w:rPr>
+          <w:b/>
+          <w:b/>
+          <w:bCs/>
+          <w:u w:val="single"/>
+        </w:rPr>
+      </w:pPr>
+      <w:r>
+        <w:rPr>
+          <w:b/>
+          <w:bCs/>
+          <w:u w:val="single"/>
+        </w:rPr>
+      </w:r>
+    </w:p>
+    <w:p>
+      <w:pPr>
+        <w:pStyle w:val="Normal"/>
+        <w:rPr>
+          <w:b/>
+          <w:b/>
+          <w:bCs/>
+          <w:u w:val="single"/>
+        </w:rPr>
+      </w:pPr>
+      <w:r>
+        <w:rPr>
+          <w:b/>
+          <w:bCs/>
+          <w:u w:val="single"/>
+        </w:rPr>
+      </w:r>
+    </w:p>
+    <w:p>
+      <w:pPr>
+        <w:pStyle w:val="Normal"/>
+        <w:rPr>
+          <w:b/>
+          <w:b/>
+          <w:bCs/>
+          <w:u w:val="single"/>
+        </w:rPr>
+      </w:pPr>
+      <w:r>
+        <w:rPr>
+          <w:b/>
+          <w:bCs/>
+          <w:u w:val="single"/>
+        </w:rPr>
+      </w:r>
+    </w:p>
+    <w:p>
+      <w:pPr>
+        <w:pStyle w:val="Normal"/>
+        <w:rPr>
+          <w:b/>
+          <w:b/>
+          <w:bCs/>
+          <w:u w:val="single"/>
+        </w:rPr>
+      </w:pPr>
+      <w:r>
+        <w:rPr>
+          <w:b/>
+          <w:bCs/>
+          <w:u w:val="single"/>
+        </w:rPr>
+      </w:r>
+    </w:p>
+    <w:p>
+      <w:pPr>
+        <w:pStyle w:val="Normal"/>
+        <w:rPr>
+          <w:b/>
+          <w:b/>
+          <w:bCs/>
+          <w:u w:val="single"/>
+        </w:rPr>
+      </w:pPr>
+      <w:r>
+        <w:rPr>
+          <w:b/>
+          <w:bCs/>
+          <w:u w:val="single"/>
+        </w:rPr>
+      </w:r>
+    </w:p>
+    <w:p>
+      <w:pPr>
+        <w:pStyle w:val="Normal"/>
+        <w:rPr>
+          <w:b/>
+          <w:b/>
+          <w:bCs/>
+          <w:u w:val="single"/>
+        </w:rPr>
+      </w:pPr>
+      <w:r>
+        <w:rPr>
+          <w:b/>
+          <w:bCs/>
+          <w:u w:val="single"/>
+        </w:rPr>
+      </w:r>
+    </w:p>
+    <w:p>
+      <w:pPr>
+        <w:pStyle w:val="Normal"/>
+        <w:rPr>
+          <w:b/>
+          <w:b/>
+          <w:bCs/>
+          <w:u w:val="single"/>
+        </w:rPr>
+      </w:pPr>
+      <w:r>
+        <w:rPr>
+          <w:b/>
+          <w:bCs/>
+          <w:u w:val="single"/>
+        </w:rPr>
+      </w:r>
+    </w:p>
+    <w:p>
+      <w:pPr>
+        <w:pStyle w:val="Normal"/>
+        <w:rPr>
+          <w:b/>
+          <w:b/>
+          <w:bCs/>
+          <w:u w:val="single"/>
+        </w:rPr>
+      </w:pPr>
+      <w:r>
+        <w:rPr>
+          <w:b/>
+          <w:bCs/>
+          <w:u w:val="single"/>
+        </w:rPr>
+      </w:r>
+    </w:p>
+    <w:p>
+      <w:pPr>
+        <w:pStyle w:val="Normal"/>
+        <w:rPr>
+          <w:b/>
+          <w:b/>
+          <w:bCs/>
+          <w:u w:val="single"/>
+        </w:rPr>
+      </w:pPr>
+      <w:r>
+        <w:rPr>
+          <w:b/>
+          <w:bCs/>
+          <w:u w:val="single"/>
+        </w:rPr>
+      </w:r>
+    </w:p>
+    <w:p>
+      <w:pPr>
+        <w:pStyle w:val="Normal"/>
+        <w:rPr>
+          <w:b/>
+          <w:b/>
+          <w:bCs/>
+          <w:u w:val="single"/>
+        </w:rPr>
+      </w:pPr>
+      <w:r>
+        <w:rPr>
+          <w:b/>
+          <w:bCs/>
+          <w:u w:val="single"/>
+        </w:rPr>
+      </w:r>
+    </w:p>
+    <w:p>
+      <w:pPr>
+        <w:pStyle w:val="Normal"/>
+        <w:rPr>
+          <w:b/>
+          <w:b/>
+          <w:bCs/>
+          <w:u w:val="single"/>
+        </w:rPr>
+      </w:pPr>
+      <w:r>
+        <w:rPr>
+          <w:b/>
+          <w:bCs/>
+          <w:u w:val="single"/>
+        </w:rPr>
+      </w:r>
+    </w:p>
+    <w:p>
+      <w:pPr>
+        <w:pStyle w:val="Normal"/>
+        <w:rPr>
+          <w:b/>
+          <w:b/>
+          <w:bCs/>
+          <w:u w:val="single"/>
+        </w:rPr>
+      </w:pPr>
+      <w:r>
+        <w:rPr>
+          <w:b/>
+          <w:bCs/>
+          <w:u w:val="single"/>
+        </w:rPr>
+      </w:r>
+    </w:p>
+    <w:p>
+      <w:pPr>
+        <w:pStyle w:val="Normal"/>
+        <w:rPr>
+          <w:b/>
+          <w:b/>
+          <w:bCs/>
+          <w:u w:val="single"/>
+        </w:rPr>
+      </w:pPr>
+      <w:r>
+        <w:rPr>
+          <w:b/>
+          <w:bCs/>
+          <w:u w:val="single"/>
+        </w:rPr>
+      </w:r>
+    </w:p>
+    <w:p>
+      <w:pPr>
+        <w:pStyle w:val="Normal"/>
+        <w:rPr>
+          <w:b/>
+          <w:b/>
+          <w:bCs/>
+          <w:u w:val="single"/>
+        </w:rPr>
+      </w:pPr>
+      <w:r>
+        <w:rPr>
+          <w:b/>
+          <w:bCs/>
+          <w:u w:val="single"/>
+        </w:rPr>
+      </w:r>
+    </w:p>
+    <w:p>
+      <w:pPr>
+        <w:pStyle w:val="Normal"/>
+        <w:rPr>
+          <w:b/>
+          <w:b/>
+          <w:bCs/>
+          <w:u w:val="single"/>
+        </w:rPr>
+      </w:pPr>
+      <w:r>
+        <w:rPr>
+          <w:b/>
+          <w:bCs/>
+          <w:u w:val="single"/>
+        </w:rPr>
+      </w:r>
+    </w:p>
+    <w:p>
+      <w:pPr>
+        <w:pStyle w:val="Normal"/>
+        <w:rPr>
+          <w:b/>
+          <w:b/>
+          <w:bCs/>
+          <w:u w:val="single"/>
+        </w:rPr>
+      </w:pPr>
+      <w:r>
+        <w:rPr>
+          <w:b/>
+          <w:bCs/>
+          <w:u w:val="single"/>
+        </w:rPr>
+      </w:r>
+    </w:p>
+    <w:p>
+      <w:pPr>
+        <w:pStyle w:val="Normal"/>
+        <w:rPr>
+          <w:b/>
+          <w:b/>
+          <w:bCs/>
+          <w:u w:val="single"/>
+        </w:rPr>
+      </w:pPr>
+      <w:r>
+        <w:rPr>
+          <w:b/>
+          <w:bCs/>
+          <w:u w:val="single"/>
+        </w:rPr>
+      </w:r>
+    </w:p>
+    <w:p>
+      <w:pPr>
+        <w:pStyle w:val="Normal"/>
+        <w:rPr>
+          <w:b/>
+          <w:b/>
+          <w:bCs/>
+          <w:u w:val="single"/>
+        </w:rPr>
+      </w:pPr>
+      <w:r>
+        <w:rPr>
+          <w:b/>
+          <w:bCs/>
+          <w:u w:val="single"/>
+        </w:rPr>
+      </w:r>
+    </w:p>
+    <w:p>
+      <w:pPr>
+        <w:pStyle w:val="Normal"/>
+        <w:rPr>
+          <w:b/>
+          <w:b/>
+          <w:bCs/>
+          <w:u w:val="single"/>
+        </w:rPr>
+      </w:pPr>
+      <w:r>
+        <w:rPr>
+          <w:b/>
+          <w:bCs/>
+          <w:u w:val="single"/>
+        </w:rPr>
+      </w:r>
+    </w:p>
+    <w:p>
+      <w:pPr>
+        <w:pStyle w:val="Normal"/>
+        <w:rPr>
+          <w:b/>
+          <w:b/>
+          <w:bCs/>
+          <w:u w:val="single"/>
+        </w:rPr>
+      </w:pPr>
+      <w:r>
+        <w:rPr>
+          <w:b/>
+          <w:bCs/>
+          <w:u w:val="single"/>
+        </w:rPr>
+      </w:r>
+    </w:p>
+    <w:p>
+      <w:pPr>
+        <w:pStyle w:val="Normal"/>
+        <w:rPr>
+          <w:b/>
+          <w:b/>
+          <w:bCs/>
+          <w:u w:val="single"/>
+        </w:rPr>
+      </w:pPr>
+      <w:r>
+        <w:rPr>
+          <w:b/>
+          <w:bCs/>
+          <w:u w:val="single"/>
+        </w:rPr>
+      </w:r>
+    </w:p>
+    <w:p>
+      <w:pPr>
+        <w:pStyle w:val="Normal"/>
+        <w:rPr>
+          <w:b/>
+          <w:b/>
+          <w:bCs/>
+          <w:u w:val="single"/>
+        </w:rPr>
+      </w:pPr>
+      <w:r>
+        <w:rPr>
+          <w:b/>
+          <w:bCs/>
+          <w:u w:val="single"/>
+        </w:rPr>
+      </w:r>
+    </w:p>
+    <w:p>
+      <w:pPr>
+        <w:pStyle w:val="Normal"/>
+        <w:rPr>
+          <w:b/>
+          <w:b/>
+          <w:bCs/>
+          <w:u w:val="single"/>
+        </w:rPr>
+      </w:pPr>
+      <w:r>
+        <w:rPr>
+          <w:b/>
+          <w:bCs/>
+          <w:u w:val="single"/>
+        </w:rPr>
+      </w:r>
+    </w:p>
+    <w:p>
+      <w:pPr>
+        <w:pStyle w:val="Normal"/>
+        <w:rPr>
+          <w:b/>
+          <w:b/>
+          <w:bCs/>
+          <w:u w:val="single"/>
+        </w:rPr>
+      </w:pPr>
+      <w:r>
+        <w:rPr>
+          <w:b/>
+          <w:bCs/>
+          <w:u w:val="single"/>
+        </w:rPr>
+      </w:r>
+    </w:p>
+    <w:p>
+      <w:pPr>
+        <w:pStyle w:val="Normal"/>
+        <w:rPr>
+          <w:b/>
+          <w:b/>
+          <w:bCs/>
+          <w:u w:val="single"/>
+        </w:rPr>
+      </w:pPr>
+      <w:r>
+        <w:rPr>
+          <w:b/>
+          <w:bCs/>
+          <w:u w:val="single"/>
+        </w:rPr>
+      </w:r>
+    </w:p>
+    <w:p>
+      <w:pPr>
+        <w:pStyle w:val="Normal"/>
+        <w:rPr>
+          <w:b/>
+          <w:b/>
+          <w:bCs/>
+          <w:u w:val="single"/>
+        </w:rPr>
+      </w:pPr>
+      <w:r>
+        <w:rPr>
+          <w:b/>
+          <w:bCs/>
+          <w:u w:val="single"/>
+        </w:rPr>
+      </w:r>
+    </w:p>
+    <w:p>
+      <w:pPr>
+        <w:pStyle w:val="Normal"/>
+        <w:rPr>
+          <w:b/>
+          <w:b/>
+          <w:bCs/>
+          <w:u w:val="single"/>
+        </w:rPr>
+      </w:pPr>
+      <w:r>
+        <w:rPr>
+          <w:b/>
+          <w:bCs/>
+          <w:u w:val="single"/>
+        </w:rPr>
+      </w:r>
+    </w:p>
+    <w:p>
+      <w:pPr>
+        <w:pStyle w:val="Normal"/>
+        <w:rPr>
+          <w:b/>
+          <w:b/>
+          <w:bCs/>
+          <w:u w:val="single"/>
+        </w:rPr>
+      </w:pPr>
+      <w:r>
+        <w:rPr>
+          <w:b/>
+          <w:bCs/>
+          <w:u w:val="single"/>
+        </w:rPr>
       </w:r>
     </w:p>
     <w:p>
@@ -20870,24 +23962,6 @@
           <w:u w:val="single"/>
         </w:rPr>
         <w:t>Ecran/Affichage</w:t>
-      </w:r>
-    </w:p>
-    <w:p>
-      <w:pPr>
-        <w:pStyle w:val="Normal"/>
-        <w:rPr>
-          <w:b/>
-          <w:b/>
-          <w:bCs/>
-          <w:u w:val="single"/>
-        </w:rPr>
-      </w:pPr>
-      <w:r>
-        <w:rPr>
-          <w:b/>
-          <w:bCs/>
-          <w:u w:val="single"/>
-        </w:rPr>
       </w:r>
     </w:p>
     <w:p>
@@ -26735,7 +29809,7 @@
       </w:r>
     </w:p>
     <w:sectPr>
-      <w:footerReference w:type="default" r:id="rId5"/>
+      <w:footerReference w:type="default" r:id="rId19"/>
       <w:type w:val="nextPage"/>
       <w:pgSz w:w="11906" w:h="16838"/>
       <w:pgMar w:left="1418" w:right="1418" w:gutter="0" w:header="0" w:top="1418" w:footer="709" w:bottom="1418"/>
@@ -26757,7 +29831,7 @@
         <w:docPartGallery w:val="Page Numbers (Bottom of Page)"/>
         <w:docPartUnique w:val="true"/>
       </w:docPartObj>
-      <w:id w:val="336105874"/>
+      <w:id w:val="1189006583"/>
     </w:sdtPr>
     <w:sdtContent>
       <w:p>
@@ -26779,7 +29853,7 @@
         </w:r>
         <w:r>
           <w:rPr/>
-          <w:t>26</w:t>
+          <w:t>37</w:t>
         </w:r>
         <w:r>
           <w:rPr/>

</xml_diff>